<commit_message>
Minor updates to report
</commit_message>
<xml_diff>
--- a/EECS 767 Report.docx
+++ b/EECS 767 Report.docx
@@ -228,28 +228,53 @@
         </w:rPr>
         <w:t xml:space="preserve">By: </w:t>
       </w:r>
+      <w:proofErr w:type="spellStart"/>
       <w:r>
         <w:rPr>
           <w:sz w:val="32"/>
           <w:szCs w:val="32"/>
         </w:rPr>
-        <w:t>FiniteLoop Squad</w:t>
-      </w:r>
-    </w:p>
-    <w:p>
-      <w:pPr>
-        <w:jc w:val="center"/>
+        <w:t>FiniteLoop</w:t>
+      </w:r>
+      <w:proofErr w:type="spellEnd"/>
+      <w:r>
         <w:rPr>
           <w:sz w:val="32"/>
           <w:szCs w:val="32"/>
         </w:rPr>
-      </w:pPr>
-      <w:r>
+        <w:t xml:space="preserve"> Squad</w:t>
+      </w:r>
+    </w:p>
+    <w:p>
+      <w:pPr>
+        <w:jc w:val="center"/>
         <w:rPr>
           <w:sz w:val="32"/>
           <w:szCs w:val="32"/>
         </w:rPr>
-        <w:t>Ron Andrews, Nidhi Midha, Blake Bryant</w:t>
+      </w:pPr>
+      <w:r>
+        <w:rPr>
+          <w:sz w:val="32"/>
+          <w:szCs w:val="32"/>
+        </w:rPr>
+        <w:t xml:space="preserve">Ron Andrews, Nidhi </w:t>
+      </w:r>
+      <w:proofErr w:type="spellStart"/>
+      <w:r>
+        <w:rPr>
+          <w:sz w:val="32"/>
+          <w:szCs w:val="32"/>
+        </w:rPr>
+        <w:t>Midha</w:t>
+      </w:r>
+      <w:proofErr w:type="spellEnd"/>
+      <w:r>
+        <w:rPr>
+          <w:sz w:val="32"/>
+          <w:szCs w:val="32"/>
+        </w:rPr>
+        <w:t>, Blake Bryant</w:t>
       </w:r>
     </w:p>
     <w:p>
@@ -1958,7 +1983,15 @@
     </w:p>
     <w:p>
       <w:r>
-        <w:t xml:space="preserve">The FiniteLoop Search Engine is </w:t>
+        <w:t xml:space="preserve">The </w:t>
+      </w:r>
+      <w:proofErr w:type="spellStart"/>
+      <w:r>
+        <w:t>FiniteLoop</w:t>
+      </w:r>
+      <w:proofErr w:type="spellEnd"/>
+      <w:r>
+        <w:t xml:space="preserve"> Search Engine is </w:t>
       </w:r>
       <w:r>
         <w:t>a simpl</w:t>
@@ -1994,7 +2027,15 @@
         <w:t xml:space="preserve"> Relevance Feedback</w:t>
       </w:r>
       <w:r>
-        <w:t xml:space="preserve"> for ranking of the results and the ability for a user to refine their search query based on the search results. The FiniteLoop Search Engine utilizes a multi-threaded niche </w:t>
+        <w:t xml:space="preserve"> for ranking of the results and the ability for a user to refine their search query based on the search results. The </w:t>
+      </w:r>
+      <w:proofErr w:type="spellStart"/>
+      <w:r>
+        <w:t>FiniteLoop</w:t>
+      </w:r>
+      <w:proofErr w:type="spellEnd"/>
+      <w:r>
+        <w:t xml:space="preserve"> Search Engine utilizes a multi-threaded niche </w:t>
       </w:r>
       <w:r>
         <w:t xml:space="preserve">web </w:t>
@@ -2039,7 +2080,15 @@
         <w:t>1</w:t>
       </w:r>
       <w:r>
-        <w:t>, FiniteLoop Search Engine Functional Flow</w:t>
+        <w:t xml:space="preserve">, </w:t>
+      </w:r>
+      <w:proofErr w:type="spellStart"/>
+      <w:r>
+        <w:t>FiniteLoop</w:t>
+      </w:r>
+      <w:proofErr w:type="spellEnd"/>
+      <w:r>
+        <w:t xml:space="preserve"> Search Engine Functional Flow</w:t>
       </w:r>
       <w:r>
         <w:fldChar w:fldCharType="end"/>
@@ -2103,29 +2152,24 @@
       <w:r>
         <w:t xml:space="preserve">Figure </w:t>
       </w:r>
-      <w:r>
-        <w:fldChar w:fldCharType="begin"/>
-      </w:r>
-      <w:r>
-        <w:instrText xml:space="preserve"> SEQ Figure \* ARABIC </w:instrText>
-      </w:r>
-      <w:r>
-        <w:fldChar w:fldCharType="separate"/>
-      </w:r>
-      <w:r>
-        <w:rPr>
-          <w:noProof/>
-        </w:rPr>
-        <w:t>1</w:t>
-      </w:r>
-      <w:r>
-        <w:rPr>
-          <w:noProof/>
-        </w:rPr>
-        <w:fldChar w:fldCharType="end"/>
-      </w:r>
-      <w:r>
-        <w:t>, FiniteLoop Search Engine Functional Flow</w:t>
+      <w:fldSimple w:instr=" SEQ Figure \* ARABIC ">
+        <w:r>
+          <w:rPr>
+            <w:noProof/>
+          </w:rPr>
+          <w:t>1</w:t>
+        </w:r>
+      </w:fldSimple>
+      <w:r>
+        <w:t xml:space="preserve">, </w:t>
+      </w:r>
+      <w:proofErr w:type="spellStart"/>
+      <w:r>
+        <w:t>FiniteLoop</w:t>
+      </w:r>
+      <w:proofErr w:type="spellEnd"/>
+      <w:r>
+        <w:t xml:space="preserve"> Search Engine Functional Flow</w:t>
       </w:r>
       <w:bookmarkEnd w:id="1"/>
     </w:p>
@@ -2220,7 +2264,15 @@
         <w:t>, query, and human machine interface (HMI), we ran into a few challenges. The Natural Language Toolkit (NLTK) that we selected to facilitate</w:t>
       </w:r>
       <w:r>
-        <w:t xml:space="preserve"> the stop list and lemmer was compatible with </w:t>
+        <w:t xml:space="preserve"> the stop list and </w:t>
+      </w:r>
+      <w:proofErr w:type="spellStart"/>
+      <w:r>
+        <w:t>lemmer</w:t>
+      </w:r>
+      <w:proofErr w:type="spellEnd"/>
+      <w:r>
+        <w:t xml:space="preserve"> was compatible with </w:t>
       </w:r>
       <w:r>
         <w:rPr>
@@ -2248,12 +2300,14 @@
       <w:r>
         <w:t xml:space="preserve">For our collaboration environment, we set up a GitHub repository specifically for our </w:t>
       </w:r>
+      <w:proofErr w:type="spellStart"/>
       <w:r>
         <w:rPr>
           <w:b/>
         </w:rPr>
         <w:t>FiniteLoop</w:t>
       </w:r>
+      <w:proofErr w:type="spellEnd"/>
       <w:r>
         <w:t xml:space="preserve"> </w:t>
       </w:r>
@@ -2375,7 +2429,15 @@
     </w:p>
     <w:p>
       <w:r>
-        <w:t>The Download Manisfest database provides ingest a dictionary of the filenames that were crawled with a value of the URL that the file was retrieved from.</w:t>
+        <w:t xml:space="preserve">The Download </w:t>
+      </w:r>
+      <w:proofErr w:type="spellStart"/>
+      <w:r>
+        <w:t>Manisfest</w:t>
+      </w:r>
+      <w:proofErr w:type="spellEnd"/>
+      <w:r>
+        <w:t xml:space="preserve"> database provides ingest a dictionary of the filenames that were crawled with a value of the URL that the file was retrieved from.</w:t>
       </w:r>
     </w:p>
     <w:p>
@@ -2582,6 +2644,7 @@
             <w:pPr>
               <w:ind w:firstLine="0"/>
             </w:pPr>
+            <w:proofErr w:type="spellStart"/>
             <w:r>
               <w:rPr>
                 <w:rFonts w:ascii="Calibri" w:hAnsi="Calibri" w:cs="Calibri"/>
@@ -2595,6 +2658,7 @@
               </w:rPr>
               <w:t>n</w:t>
             </w:r>
+            <w:proofErr w:type="spellEnd"/>
             <w:r>
               <w:rPr>
                 <w:rFonts w:ascii="Calibri" w:hAnsi="Calibri" w:cs="Calibri"/>
@@ -2611,6 +2675,7 @@
             <w:pPr>
               <w:ind w:firstLine="0"/>
             </w:pPr>
+            <w:proofErr w:type="spellStart"/>
             <w:r>
               <w:rPr>
                 <w:rFonts w:ascii="Calibri" w:hAnsi="Calibri" w:cs="Calibri"/>
@@ -2624,6 +2689,7 @@
               </w:rPr>
               <w:t>n</w:t>
             </w:r>
+            <w:proofErr w:type="spellEnd"/>
             <w:r>
               <w:rPr>
                 <w:rFonts w:ascii="Calibri" w:hAnsi="Calibri" w:cs="Calibri"/>
@@ -2645,7 +2711,15 @@
     <w:p>
       <w:r>
         <w:lastRenderedPageBreak/>
-        <w:t>The control group does not provide a download_manifest, as these files are made locally available and not run through the crawler.</w:t>
+        <w:t xml:space="preserve">The control group does not provide a </w:t>
+      </w:r>
+      <w:proofErr w:type="spellStart"/>
+      <w:r>
+        <w:t>download_manifest</w:t>
+      </w:r>
+      <w:proofErr w:type="spellEnd"/>
+      <w:r>
+        <w:t>, as these files are made locally available and not run through the crawler.</w:t>
       </w:r>
     </w:p>
     <w:p>
@@ -2811,11 +2885,19 @@
           <w:rFonts w:ascii="Calibri" w:hAnsi="Calibri" w:cs="Calibri"/>
         </w:rPr>
       </w:pPr>
+      <w:proofErr w:type="spellStart"/>
       <w:r>
         <w:rPr>
           <w:rFonts w:ascii="Calibri" w:hAnsi="Calibri" w:cs="Calibri"/>
         </w:rPr>
-        <w:t>doc_key = {</w:t>
+        <w:t>doc_key</w:t>
+      </w:r>
+      <w:proofErr w:type="spellEnd"/>
+      <w:r>
+        <w:rPr>
+          <w:rFonts w:ascii="Calibri" w:hAnsi="Calibri" w:cs="Calibri"/>
+        </w:rPr>
+        <w:t xml:space="preserve"> = {</w:t>
       </w:r>
     </w:p>
     <w:tbl>
@@ -3190,6 +3272,7 @@
                 <w:rFonts w:ascii="Calibri" w:hAnsi="Calibri" w:cs="Calibri"/>
               </w:rPr>
             </w:pPr>
+            <w:proofErr w:type="spellStart"/>
             <w:r>
               <w:rPr>
                 <w:rFonts w:ascii="Calibri" w:hAnsi="Calibri" w:cs="Calibri"/>
@@ -3203,6 +3286,7 @@
               </w:rPr>
               <w:t>n</w:t>
             </w:r>
+            <w:proofErr w:type="spellEnd"/>
             <w:r>
               <w:rPr>
                 <w:rFonts w:ascii="Calibri" w:hAnsi="Calibri" w:cs="Calibri"/>
@@ -3227,7 +3311,14 @@
               <w:rPr>
                 <w:rFonts w:ascii="Calibri" w:hAnsi="Calibri" w:cs="Calibri"/>
               </w:rPr>
-              <w:t>[DocID</w:t>
+              <w:t>[</w:t>
+            </w:r>
+            <w:proofErr w:type="spellStart"/>
+            <w:r>
+              <w:rPr>
+                <w:rFonts w:ascii="Calibri" w:hAnsi="Calibri" w:cs="Calibri"/>
+              </w:rPr>
+              <w:t>DocID</w:t>
             </w:r>
             <w:r>
               <w:rPr>
@@ -3236,6 +3327,7 @@
               </w:rPr>
               <w:t>n</w:t>
             </w:r>
+            <w:proofErr w:type="spellEnd"/>
             <w:r>
               <w:rPr>
                 <w:rFonts w:ascii="Calibri" w:hAnsi="Calibri" w:cs="Calibri"/>
@@ -3256,6 +3348,7 @@
                 <w:rFonts w:ascii="Calibri" w:hAnsi="Calibri" w:cs="Calibri"/>
               </w:rPr>
             </w:pPr>
+            <w:proofErr w:type="spellStart"/>
             <w:r>
               <w:rPr>
                 <w:rFonts w:ascii="Calibri" w:hAnsi="Calibri" w:cs="Calibri"/>
@@ -3269,6 +3362,7 @@
               </w:rPr>
               <w:t>n</w:t>
             </w:r>
+            <w:proofErr w:type="spellEnd"/>
             <w:r>
               <w:rPr>
                 <w:rFonts w:ascii="Calibri" w:hAnsi="Calibri" w:cs="Calibri"/>
@@ -3289,6 +3383,7 @@
                 <w:rFonts w:ascii="Calibri" w:hAnsi="Calibri" w:cs="Calibri"/>
               </w:rPr>
             </w:pPr>
+            <w:proofErr w:type="spellStart"/>
             <w:r>
               <w:rPr>
                 <w:rFonts w:ascii="Calibri" w:hAnsi="Calibri" w:cs="Calibri"/>
@@ -3302,6 +3397,7 @@
               </w:rPr>
               <w:t>n</w:t>
             </w:r>
+            <w:proofErr w:type="spellEnd"/>
             <w:r>
               <w:rPr>
                 <w:rFonts w:ascii="Calibri" w:hAnsi="Calibri" w:cs="Calibri"/>
@@ -3331,12 +3427,14 @@
       <w:r>
         <w:t xml:space="preserve">As a practical example, the contents of the </w:t>
       </w:r>
+      <w:proofErr w:type="spellStart"/>
       <w:r>
         <w:rPr>
           <w:b/>
         </w:rPr>
         <w:t>doc_key</w:t>
       </w:r>
+      <w:proofErr w:type="spellEnd"/>
       <w:r>
         <w:t xml:space="preserve"> using the control group is:</w:t>
       </w:r>
@@ -3345,8 +3443,13 @@
       <w:pPr>
         <w:ind w:left="720"/>
       </w:pPr>
-      <w:r>
-        <w:t>doc_key = {</w:t>
+      <w:proofErr w:type="spellStart"/>
+      <w:r>
+        <w:t>doc_key</w:t>
+      </w:r>
+      <w:proofErr w:type="spellEnd"/>
+      <w:r>
+        <w:t xml:space="preserve"> = {</w:t>
       </w:r>
     </w:p>
     <w:tbl>
@@ -3406,7 +3509,15 @@
               <w:ind w:firstLine="0"/>
             </w:pPr>
             <w:r>
-              <w:t xml:space="preserve">'/EECS767/FiniteLoopSE/test1.txt', </w:t>
+              <w:t>'/EECS767/</w:t>
+            </w:r>
+            <w:proofErr w:type="spellStart"/>
+            <w:r>
+              <w:t>FiniteLoopSE</w:t>
+            </w:r>
+            <w:proofErr w:type="spellEnd"/>
+            <w:r>
+              <w:t xml:space="preserve">/test1.txt', </w:t>
             </w:r>
           </w:p>
         </w:tc>
@@ -3419,7 +3530,15 @@
               <w:ind w:firstLine="0"/>
             </w:pPr>
             <w:r>
-              <w:t>'no_url'],</w:t>
+              <w:t>'</w:t>
+            </w:r>
+            <w:proofErr w:type="spellStart"/>
+            <w:r>
+              <w:t>no_url</w:t>
+            </w:r>
+            <w:proofErr w:type="spellEnd"/>
+            <w:r>
+              <w:t>'],</w:t>
             </w:r>
           </w:p>
         </w:tc>
@@ -3460,7 +3579,15 @@
               <w:ind w:firstLine="0"/>
             </w:pPr>
             <w:r>
-              <w:t xml:space="preserve">'/EECS767/FiniteLoopSE/test3.txt', </w:t>
+              <w:t>'/EECS767/</w:t>
+            </w:r>
+            <w:proofErr w:type="spellStart"/>
+            <w:r>
+              <w:t>FiniteLoopSE</w:t>
+            </w:r>
+            <w:proofErr w:type="spellEnd"/>
+            <w:r>
+              <w:t xml:space="preserve">/test3.txt', </w:t>
             </w:r>
           </w:p>
         </w:tc>
@@ -3473,7 +3600,15 @@
               <w:ind w:firstLine="0"/>
             </w:pPr>
             <w:r>
-              <w:t>'no_url'],</w:t>
+              <w:t>'</w:t>
+            </w:r>
+            <w:proofErr w:type="spellStart"/>
+            <w:r>
+              <w:t>no_url</w:t>
+            </w:r>
+            <w:proofErr w:type="spellEnd"/>
+            <w:r>
+              <w:t>'],</w:t>
             </w:r>
           </w:p>
         </w:tc>
@@ -3514,7 +3649,15 @@
               <w:ind w:firstLine="0"/>
             </w:pPr>
             <w:r>
-              <w:t xml:space="preserve">'/EECS767/FiniteLoopSE/test4.txt', </w:t>
+              <w:t>'/EECS767/</w:t>
+            </w:r>
+            <w:proofErr w:type="spellStart"/>
+            <w:r>
+              <w:t>FiniteLoopSE</w:t>
+            </w:r>
+            <w:proofErr w:type="spellEnd"/>
+            <w:r>
+              <w:t xml:space="preserve">/test4.txt', </w:t>
             </w:r>
           </w:p>
         </w:tc>
@@ -3527,7 +3670,15 @@
               <w:ind w:firstLine="0"/>
             </w:pPr>
             <w:r>
-              <w:t>'no_url'],</w:t>
+              <w:t>'</w:t>
+            </w:r>
+            <w:proofErr w:type="spellStart"/>
+            <w:r>
+              <w:t>no_url</w:t>
+            </w:r>
+            <w:proofErr w:type="spellEnd"/>
+            <w:r>
+              <w:t>'],</w:t>
             </w:r>
           </w:p>
         </w:tc>
@@ -3568,7 +3719,15 @@
               <w:ind w:firstLine="0"/>
             </w:pPr>
             <w:r>
-              <w:t xml:space="preserve">'/EECS767/FiniteLoopSE/test2.txt', </w:t>
+              <w:t>'/EECS767/</w:t>
+            </w:r>
+            <w:proofErr w:type="spellStart"/>
+            <w:r>
+              <w:t>FiniteLoopSE</w:t>
+            </w:r>
+            <w:proofErr w:type="spellEnd"/>
+            <w:r>
+              <w:t xml:space="preserve">/test2.txt', </w:t>
             </w:r>
           </w:p>
         </w:tc>
@@ -3581,7 +3740,15 @@
               <w:ind w:firstLine="0"/>
             </w:pPr>
             <w:r>
-              <w:t>'no_url']</w:t>
+              <w:t>'</w:t>
+            </w:r>
+            <w:proofErr w:type="spellStart"/>
+            <w:r>
+              <w:t>no_url</w:t>
+            </w:r>
+            <w:proofErr w:type="spellEnd"/>
+            <w:r>
+              <w:t>']</w:t>
             </w:r>
           </w:p>
         </w:tc>
@@ -3615,17 +3782,35 @@
         <w:footnoteReference w:id="3"/>
       </w:r>
       <w:r>
-        <w:t xml:space="preserve"> where the term is the key and the document incidence with frequency is a list. Each document incidence list is aligned in order with the list provided in the doc_key data structure.</w:t>
-      </w:r>
-      <w:r>
-        <w:t xml:space="preserve"> This data structure is an </w:t>
-      </w:r>
+        <w:t xml:space="preserve"> where the term is the key and the document incidence with frequency is a list. Each document incidence list is aligned in order with the list provided in the </w:t>
+      </w:r>
+      <w:proofErr w:type="spellStart"/>
+      <w:r>
+        <w:t>doc_key</w:t>
+      </w:r>
+      <w:proofErr w:type="spellEnd"/>
+      <w:r>
+        <w:t xml:space="preserve"> data structure.</w:t>
+      </w:r>
+      <w:r>
+        <w:t xml:space="preserve"> This data structure is </w:t>
+      </w:r>
+      <w:proofErr w:type="gramStart"/>
+      <w:r>
+        <w:t>an</w:t>
+      </w:r>
+      <w:proofErr w:type="gramEnd"/>
+      <w:r>
+        <w:t xml:space="preserve"> </w:t>
+      </w:r>
+      <w:proofErr w:type="spellStart"/>
       <w:r>
         <w:rPr>
           <w:i/>
         </w:rPr>
         <w:t>nxm</w:t>
       </w:r>
+      <w:proofErr w:type="spellEnd"/>
       <w:r>
         <w:t xml:space="preserve"> matrix, where </w:t>
       </w:r>
@@ -3712,12 +3897,14 @@
                 <w:rFonts w:cstheme="minorHAnsi"/>
               </w:rPr>
             </w:pPr>
+            <w:proofErr w:type="gramStart"/>
             <w:r>
               <w:rPr>
                 <w:rFonts w:cstheme="minorHAnsi"/>
               </w:rPr>
               <w:t>{ Term</w:t>
             </w:r>
+            <w:proofErr w:type="gramEnd"/>
             <w:r>
               <w:rPr>
                 <w:rFonts w:cstheme="minorHAnsi"/>
@@ -3831,6 +4018,7 @@
                 <w:rFonts w:cstheme="minorHAnsi"/>
               </w:rPr>
             </w:pPr>
+            <w:proofErr w:type="spellStart"/>
             <w:r>
               <w:rPr>
                 <w:rFonts w:cstheme="minorHAnsi"/>
@@ -3844,6 +4032,7 @@
               </w:rPr>
               <w:t>n</w:t>
             </w:r>
+            <w:proofErr w:type="spellEnd"/>
             <w:r>
               <w:rPr>
                 <w:rFonts w:cstheme="minorHAnsi"/>
@@ -3866,12 +4055,14 @@
                 <w:rFonts w:cstheme="minorHAnsi"/>
               </w:rPr>
             </w:pPr>
+            <w:proofErr w:type="gramStart"/>
             <w:r>
               <w:rPr>
                 <w:rFonts w:cstheme="minorHAnsi"/>
               </w:rPr>
               <w:t>{ Term</w:t>
             </w:r>
+            <w:proofErr w:type="gramEnd"/>
             <w:r>
               <w:rPr>
                 <w:rFonts w:cstheme="minorHAnsi"/>
@@ -3985,6 +4176,7 @@
                 <w:rFonts w:cstheme="minorHAnsi"/>
               </w:rPr>
             </w:pPr>
+            <w:proofErr w:type="spellStart"/>
             <w:r>
               <w:rPr>
                 <w:rFonts w:cstheme="minorHAnsi"/>
@@ -3998,6 +4190,7 @@
               </w:rPr>
               <w:t>n</w:t>
             </w:r>
+            <w:proofErr w:type="spellEnd"/>
             <w:r>
               <w:rPr>
                 <w:rFonts w:cstheme="minorHAnsi"/>
@@ -4098,11 +4291,19 @@
                 <w:rFonts w:cstheme="minorHAnsi"/>
               </w:rPr>
             </w:pPr>
-            <w:r>
-              <w:rPr>
-                <w:rFonts w:cstheme="minorHAnsi"/>
-              </w:rPr>
-              <w:t>{ Term</w:t>
+            <w:proofErr w:type="gramStart"/>
+            <w:r>
+              <w:rPr>
+                <w:rFonts w:cstheme="minorHAnsi"/>
+              </w:rPr>
+              <w:t xml:space="preserve">{ </w:t>
+            </w:r>
+            <w:proofErr w:type="spellStart"/>
+            <w:r>
+              <w:rPr>
+                <w:rFonts w:cstheme="minorHAnsi"/>
+              </w:rPr>
+              <w:t>Term</w:t>
             </w:r>
             <w:r>
               <w:rPr>
@@ -4111,6 +4312,8 @@
               </w:rPr>
               <w:t>m</w:t>
             </w:r>
+            <w:proofErr w:type="spellEnd"/>
+            <w:proofErr w:type="gramEnd"/>
             <w:r>
               <w:rPr>
                 <w:rFonts w:cstheme="minorHAnsi"/>
@@ -4217,6 +4420,7 @@
                 <w:rFonts w:cstheme="minorHAnsi"/>
               </w:rPr>
             </w:pPr>
+            <w:proofErr w:type="spellStart"/>
             <w:r>
               <w:rPr>
                 <w:rFonts w:cstheme="minorHAnsi"/>
@@ -4230,12 +4434,15 @@
               </w:rPr>
               <w:t>n</w:t>
             </w:r>
+            <w:proofErr w:type="spellEnd"/>
+            <w:proofErr w:type="gramStart"/>
             <w:r>
               <w:rPr>
                 <w:rFonts w:cstheme="minorHAnsi"/>
               </w:rPr>
               <w:t>] }</w:t>
             </w:r>
+            <w:proofErr w:type="gramEnd"/>
           </w:p>
         </w:tc>
       </w:tr>
@@ -4380,7 +4587,15 @@
               <w:ind w:firstLine="0"/>
             </w:pPr>
             <w:r>
-              <w:t xml:space="preserve">'arriv': </w:t>
+              <w:t>'</w:t>
+            </w:r>
+            <w:proofErr w:type="spellStart"/>
+            <w:r>
+              <w:t>arriv</w:t>
+            </w:r>
+            <w:proofErr w:type="spellEnd"/>
+            <w:r>
+              <w:t xml:space="preserve">': </w:t>
             </w:r>
           </w:p>
         </w:tc>
@@ -4447,7 +4662,15 @@
               <w:ind w:firstLine="0"/>
             </w:pPr>
             <w:r>
-              <w:t xml:space="preserve">'damag': </w:t>
+              <w:t>'</w:t>
+            </w:r>
+            <w:proofErr w:type="spellStart"/>
+            <w:r>
+              <w:t>damag</w:t>
+            </w:r>
+            <w:proofErr w:type="spellEnd"/>
+            <w:r>
+              <w:t xml:space="preserve">': </w:t>
             </w:r>
           </w:p>
         </w:tc>
@@ -4715,7 +4938,15 @@
               <w:ind w:firstLine="0"/>
             </w:pPr>
             <w:r>
-              <w:t xml:space="preserve">'deliveri': </w:t>
+              <w:t>'</w:t>
+            </w:r>
+            <w:proofErr w:type="spellStart"/>
+            <w:r>
+              <w:t>deliveri</w:t>
+            </w:r>
+            <w:proofErr w:type="spellEnd"/>
+            <w:r>
+              <w:t xml:space="preserve">': </w:t>
             </w:r>
           </w:p>
         </w:tc>
@@ -4856,8 +5087,17 @@
         <w:t xml:space="preserve"> </w:t>
       </w:r>
       <w:r>
-        <w:t xml:space="preserve">This data structure is an </w:t>
-      </w:r>
+        <w:t xml:space="preserve">This data structure is </w:t>
+      </w:r>
+      <w:proofErr w:type="gramStart"/>
+      <w:r>
+        <w:t>an</w:t>
+      </w:r>
+      <w:proofErr w:type="gramEnd"/>
+      <w:r>
+        <w:t xml:space="preserve"> </w:t>
+      </w:r>
+      <w:proofErr w:type="spellStart"/>
       <w:r>
         <w:rPr>
           <w:i/>
@@ -4870,6 +5110,7 @@
         </w:rPr>
         <w:t>p</w:t>
       </w:r>
+      <w:proofErr w:type="spellEnd"/>
       <w:r>
         <w:t xml:space="preserve"> matrix, where </w:t>
       </w:r>
@@ -4993,7 +5234,35 @@
               <w:rPr>
                 <w:rFonts w:cstheme="minorHAnsi"/>
               </w:rPr>
-              <w:t xml:space="preserve">[ [DocID, Prox], </w:t>
+              <w:t>[ [</w:t>
+            </w:r>
+            <w:proofErr w:type="spellStart"/>
+            <w:r>
+              <w:rPr>
+                <w:rFonts w:cstheme="minorHAnsi"/>
+              </w:rPr>
+              <w:t>DocID</w:t>
+            </w:r>
+            <w:proofErr w:type="spellEnd"/>
+            <w:r>
+              <w:rPr>
+                <w:rFonts w:cstheme="minorHAnsi"/>
+              </w:rPr>
+              <w:t xml:space="preserve">, </w:t>
+            </w:r>
+            <w:proofErr w:type="spellStart"/>
+            <w:r>
+              <w:rPr>
+                <w:rFonts w:cstheme="minorHAnsi"/>
+              </w:rPr>
+              <w:t>Prox</w:t>
+            </w:r>
+            <w:proofErr w:type="spellEnd"/>
+            <w:r>
+              <w:rPr>
+                <w:rFonts w:cstheme="minorHAnsi"/>
+              </w:rPr>
+              <w:t xml:space="preserve">], </w:t>
             </w:r>
           </w:p>
         </w:tc>
@@ -5013,7 +5282,35 @@
               <w:rPr>
                 <w:rFonts w:cstheme="minorHAnsi"/>
               </w:rPr>
-              <w:t xml:space="preserve">[DocID, Prox], </w:t>
+              <w:t>[</w:t>
+            </w:r>
+            <w:proofErr w:type="spellStart"/>
+            <w:r>
+              <w:rPr>
+                <w:rFonts w:cstheme="minorHAnsi"/>
+              </w:rPr>
+              <w:t>DocID</w:t>
+            </w:r>
+            <w:proofErr w:type="spellEnd"/>
+            <w:r>
+              <w:rPr>
+                <w:rFonts w:cstheme="minorHAnsi"/>
+              </w:rPr>
+              <w:t xml:space="preserve">, </w:t>
+            </w:r>
+            <w:proofErr w:type="spellStart"/>
+            <w:r>
+              <w:rPr>
+                <w:rFonts w:cstheme="minorHAnsi"/>
+              </w:rPr>
+              <w:t>Prox</w:t>
+            </w:r>
+            <w:proofErr w:type="spellEnd"/>
+            <w:r>
+              <w:rPr>
+                <w:rFonts w:cstheme="minorHAnsi"/>
+              </w:rPr>
+              <w:t xml:space="preserve">], </w:t>
             </w:r>
           </w:p>
         </w:tc>
@@ -5053,7 +5350,35 @@
               <w:rPr>
                 <w:rFonts w:cstheme="minorHAnsi"/>
               </w:rPr>
-              <w:t>[DocID, Prox] ],</w:t>
+              <w:t>[</w:t>
+            </w:r>
+            <w:proofErr w:type="spellStart"/>
+            <w:r>
+              <w:rPr>
+                <w:rFonts w:cstheme="minorHAnsi"/>
+              </w:rPr>
+              <w:t>DocID</w:t>
+            </w:r>
+            <w:proofErr w:type="spellEnd"/>
+            <w:r>
+              <w:rPr>
+                <w:rFonts w:cstheme="minorHAnsi"/>
+              </w:rPr>
+              <w:t xml:space="preserve">, </w:t>
+            </w:r>
+            <w:proofErr w:type="spellStart"/>
+            <w:r>
+              <w:rPr>
+                <w:rFonts w:cstheme="minorHAnsi"/>
+              </w:rPr>
+              <w:t>Prox</w:t>
+            </w:r>
+            <w:proofErr w:type="spellEnd"/>
+            <w:r>
+              <w:rPr>
+                <w:rFonts w:cstheme="minorHAnsi"/>
+              </w:rPr>
+              <w:t>] ],</w:t>
             </w:r>
           </w:p>
         </w:tc>
@@ -5108,7 +5433,35 @@
               <w:rPr>
                 <w:rFonts w:cstheme="minorHAnsi"/>
               </w:rPr>
-              <w:t xml:space="preserve">[ [DocID, Prox], </w:t>
+              <w:t>[ [</w:t>
+            </w:r>
+            <w:proofErr w:type="spellStart"/>
+            <w:r>
+              <w:rPr>
+                <w:rFonts w:cstheme="minorHAnsi"/>
+              </w:rPr>
+              <w:t>DocID</w:t>
+            </w:r>
+            <w:proofErr w:type="spellEnd"/>
+            <w:r>
+              <w:rPr>
+                <w:rFonts w:cstheme="minorHAnsi"/>
+              </w:rPr>
+              <w:t xml:space="preserve">, </w:t>
+            </w:r>
+            <w:proofErr w:type="spellStart"/>
+            <w:r>
+              <w:rPr>
+                <w:rFonts w:cstheme="minorHAnsi"/>
+              </w:rPr>
+              <w:t>Prox</w:t>
+            </w:r>
+            <w:proofErr w:type="spellEnd"/>
+            <w:r>
+              <w:rPr>
+                <w:rFonts w:cstheme="minorHAnsi"/>
+              </w:rPr>
+              <w:t xml:space="preserve">], </w:t>
             </w:r>
           </w:p>
         </w:tc>
@@ -5128,7 +5481,35 @@
               <w:rPr>
                 <w:rFonts w:cstheme="minorHAnsi"/>
               </w:rPr>
-              <w:t xml:space="preserve">[DocID, Prox], </w:t>
+              <w:t>[</w:t>
+            </w:r>
+            <w:proofErr w:type="spellStart"/>
+            <w:r>
+              <w:rPr>
+                <w:rFonts w:cstheme="minorHAnsi"/>
+              </w:rPr>
+              <w:t>DocID</w:t>
+            </w:r>
+            <w:proofErr w:type="spellEnd"/>
+            <w:r>
+              <w:rPr>
+                <w:rFonts w:cstheme="minorHAnsi"/>
+              </w:rPr>
+              <w:t xml:space="preserve">, </w:t>
+            </w:r>
+            <w:proofErr w:type="spellStart"/>
+            <w:r>
+              <w:rPr>
+                <w:rFonts w:cstheme="minorHAnsi"/>
+              </w:rPr>
+              <w:t>Prox</w:t>
+            </w:r>
+            <w:proofErr w:type="spellEnd"/>
+            <w:r>
+              <w:rPr>
+                <w:rFonts w:cstheme="minorHAnsi"/>
+              </w:rPr>
+              <w:t xml:space="preserve">], </w:t>
             </w:r>
           </w:p>
         </w:tc>
@@ -5168,7 +5549,35 @@
               <w:rPr>
                 <w:rFonts w:cstheme="minorHAnsi"/>
               </w:rPr>
-              <w:t>[DocID, Prox] ],</w:t>
+              <w:t>[</w:t>
+            </w:r>
+            <w:proofErr w:type="spellStart"/>
+            <w:r>
+              <w:rPr>
+                <w:rFonts w:cstheme="minorHAnsi"/>
+              </w:rPr>
+              <w:t>DocID</w:t>
+            </w:r>
+            <w:proofErr w:type="spellEnd"/>
+            <w:r>
+              <w:rPr>
+                <w:rFonts w:cstheme="minorHAnsi"/>
+              </w:rPr>
+              <w:t xml:space="preserve">, </w:t>
+            </w:r>
+            <w:proofErr w:type="spellStart"/>
+            <w:r>
+              <w:rPr>
+                <w:rFonts w:cstheme="minorHAnsi"/>
+              </w:rPr>
+              <w:t>Prox</w:t>
+            </w:r>
+            <w:proofErr w:type="spellEnd"/>
+            <w:r>
+              <w:rPr>
+                <w:rFonts w:cstheme="minorHAnsi"/>
+              </w:rPr>
+              <w:t>] ],</w:t>
             </w:r>
           </w:p>
         </w:tc>
@@ -5264,6 +5673,7 @@
                 <w:rFonts w:cstheme="minorHAnsi"/>
               </w:rPr>
             </w:pPr>
+            <w:proofErr w:type="spellStart"/>
             <w:r>
               <w:rPr>
                 <w:rFonts w:cstheme="minorHAnsi"/>
@@ -5277,6 +5687,7 @@
               </w:rPr>
               <w:t>m</w:t>
             </w:r>
+            <w:proofErr w:type="spellEnd"/>
             <w:r>
               <w:rPr>
                 <w:rFonts w:cstheme="minorHAnsi"/>
@@ -5301,7 +5712,35 @@
               <w:rPr>
                 <w:rFonts w:cstheme="minorHAnsi"/>
               </w:rPr>
-              <w:t xml:space="preserve">[ [DocID, Prox], </w:t>
+              <w:t>[ [</w:t>
+            </w:r>
+            <w:proofErr w:type="spellStart"/>
+            <w:r>
+              <w:rPr>
+                <w:rFonts w:cstheme="minorHAnsi"/>
+              </w:rPr>
+              <w:t>DocID</w:t>
+            </w:r>
+            <w:proofErr w:type="spellEnd"/>
+            <w:r>
+              <w:rPr>
+                <w:rFonts w:cstheme="minorHAnsi"/>
+              </w:rPr>
+              <w:t xml:space="preserve">, </w:t>
+            </w:r>
+            <w:proofErr w:type="spellStart"/>
+            <w:r>
+              <w:rPr>
+                <w:rFonts w:cstheme="minorHAnsi"/>
+              </w:rPr>
+              <w:t>Prox</w:t>
+            </w:r>
+            <w:proofErr w:type="spellEnd"/>
+            <w:r>
+              <w:rPr>
+                <w:rFonts w:cstheme="minorHAnsi"/>
+              </w:rPr>
+              <w:t xml:space="preserve">], </w:t>
             </w:r>
           </w:p>
         </w:tc>
@@ -5321,7 +5760,35 @@
               <w:rPr>
                 <w:rFonts w:cstheme="minorHAnsi"/>
               </w:rPr>
-              <w:t>[DocID, Prox],</w:t>
+              <w:t>[</w:t>
+            </w:r>
+            <w:proofErr w:type="spellStart"/>
+            <w:r>
+              <w:rPr>
+                <w:rFonts w:cstheme="minorHAnsi"/>
+              </w:rPr>
+              <w:t>DocID</w:t>
+            </w:r>
+            <w:proofErr w:type="spellEnd"/>
+            <w:r>
+              <w:rPr>
+                <w:rFonts w:cstheme="minorHAnsi"/>
+              </w:rPr>
+              <w:t xml:space="preserve">, </w:t>
+            </w:r>
+            <w:proofErr w:type="spellStart"/>
+            <w:r>
+              <w:rPr>
+                <w:rFonts w:cstheme="minorHAnsi"/>
+              </w:rPr>
+              <w:t>Prox</w:t>
+            </w:r>
+            <w:proofErr w:type="spellEnd"/>
+            <w:r>
+              <w:rPr>
+                <w:rFonts w:cstheme="minorHAnsi"/>
+              </w:rPr>
+              <w:t>],</w:t>
             </w:r>
           </w:p>
         </w:tc>
@@ -5361,8 +5828,38 @@
               <w:rPr>
                 <w:rFonts w:cstheme="minorHAnsi"/>
               </w:rPr>
-              <w:t>[DocID, Prox] ]</w:t>
-            </w:r>
+              <w:t>[</w:t>
+            </w:r>
+            <w:proofErr w:type="spellStart"/>
+            <w:r>
+              <w:rPr>
+                <w:rFonts w:cstheme="minorHAnsi"/>
+              </w:rPr>
+              <w:t>DocID</w:t>
+            </w:r>
+            <w:proofErr w:type="spellEnd"/>
+            <w:r>
+              <w:rPr>
+                <w:rFonts w:cstheme="minorHAnsi"/>
+              </w:rPr>
+              <w:t xml:space="preserve">, </w:t>
+            </w:r>
+            <w:proofErr w:type="spellStart"/>
+            <w:r>
+              <w:rPr>
+                <w:rFonts w:cstheme="minorHAnsi"/>
+              </w:rPr>
+              <w:t>Prox</w:t>
+            </w:r>
+            <w:proofErr w:type="spellEnd"/>
+            <w:proofErr w:type="gramStart"/>
+            <w:r>
+              <w:rPr>
+                <w:rFonts w:cstheme="minorHAnsi"/>
+              </w:rPr>
+              <w:t>] ]</w:t>
+            </w:r>
+            <w:proofErr w:type="gramEnd"/>
           </w:p>
         </w:tc>
       </w:tr>
@@ -5480,7 +5977,15 @@
               <w:ind w:firstLine="0"/>
             </w:pPr>
             <w:r>
-              <w:t xml:space="preserve">(2, 3) ], </w:t>
+              <w:t>(2, 3</w:t>
+            </w:r>
+            <w:proofErr w:type="gramStart"/>
+            <w:r>
+              <w:t>) ]</w:t>
+            </w:r>
+            <w:proofErr w:type="gramEnd"/>
+            <w:r>
+              <w:t xml:space="preserve">, </w:t>
             </w:r>
           </w:p>
         </w:tc>
@@ -5495,7 +6000,15 @@
               <w:ind w:firstLine="0"/>
             </w:pPr>
             <w:r>
-              <w:t xml:space="preserve">'arriv': </w:t>
+              <w:t>'</w:t>
+            </w:r>
+            <w:proofErr w:type="spellStart"/>
+            <w:r>
+              <w:t>arriv</w:t>
+            </w:r>
+            <w:proofErr w:type="spellEnd"/>
+            <w:r>
+              <w:t xml:space="preserve">': </w:t>
             </w:r>
           </w:p>
         </w:tc>
@@ -5534,7 +6047,15 @@
               <w:ind w:firstLine="0"/>
             </w:pPr>
             <w:r>
-              <w:t xml:space="preserve">(2, 2) ], </w:t>
+              <w:t>(2, 2</w:t>
+            </w:r>
+            <w:proofErr w:type="gramStart"/>
+            <w:r>
+              <w:t>) ]</w:t>
+            </w:r>
+            <w:proofErr w:type="gramEnd"/>
+            <w:r>
+              <w:t xml:space="preserve">, </w:t>
             </w:r>
           </w:p>
         </w:tc>
@@ -5549,7 +6070,15 @@
               <w:ind w:firstLine="0"/>
             </w:pPr>
             <w:r>
-              <w:t xml:space="preserve">'damag': </w:t>
+              <w:t>'</w:t>
+            </w:r>
+            <w:proofErr w:type="spellStart"/>
+            <w:r>
+              <w:t>damag</w:t>
+            </w:r>
+            <w:proofErr w:type="spellEnd"/>
+            <w:r>
+              <w:t xml:space="preserve">': </w:t>
             </w:r>
           </w:p>
         </w:tc>
@@ -5575,7 +6104,15 @@
               <w:ind w:firstLine="0"/>
             </w:pPr>
             <w:r>
-              <w:t xml:space="preserve">(3, 2) ], </w:t>
+              <w:t>(3, 2</w:t>
+            </w:r>
+            <w:proofErr w:type="gramStart"/>
+            <w:r>
+              <w:t>) ]</w:t>
+            </w:r>
+            <w:proofErr w:type="gramEnd"/>
+            <w:r>
+              <w:t xml:space="preserve">, </w:t>
             </w:r>
           </w:p>
         </w:tc>
@@ -5674,7 +6211,15 @@
               <w:ind w:firstLine="0"/>
             </w:pPr>
             <w:r>
-              <w:t xml:space="preserve">(1, 3) ], </w:t>
+              <w:t>(1, 3</w:t>
+            </w:r>
+            <w:proofErr w:type="gramStart"/>
+            <w:r>
+              <w:t>) ]</w:t>
+            </w:r>
+            <w:proofErr w:type="gramEnd"/>
+            <w:r>
+              <w:t xml:space="preserve">, </w:t>
             </w:r>
           </w:p>
         </w:tc>
@@ -5725,7 +6270,15 @@
               <w:ind w:firstLine="0"/>
             </w:pPr>
             <w:r>
-              <w:t xml:space="preserve">(3, 1) ], </w:t>
+              <w:t>(3, 1</w:t>
+            </w:r>
+            <w:proofErr w:type="gramStart"/>
+            <w:r>
+              <w:t>) ]</w:t>
+            </w:r>
+            <w:proofErr w:type="gramEnd"/>
+            <w:r>
+              <w:t xml:space="preserve">, </w:t>
             </w:r>
           </w:p>
         </w:tc>
@@ -5750,7 +6303,15 @@
               <w:ind w:firstLine="0"/>
             </w:pPr>
             <w:r>
-              <w:t>'deliveri':</w:t>
+              <w:t>'</w:t>
+            </w:r>
+            <w:proofErr w:type="spellStart"/>
+            <w:r>
+              <w:t>deliveri</w:t>
+            </w:r>
+            <w:proofErr w:type="spellEnd"/>
+            <w:r>
+              <w:t>':</w:t>
             </w:r>
           </w:p>
         </w:tc>
@@ -5763,7 +6324,15 @@
               <w:ind w:firstLine="0"/>
             </w:pPr>
             <w:r>
-              <w:t xml:space="preserve">[ (1, 0) ], </w:t>
+              <w:t>[ (1, 0</w:t>
+            </w:r>
+            <w:proofErr w:type="gramStart"/>
+            <w:r>
+              <w:t>) ]</w:t>
+            </w:r>
+            <w:proofErr w:type="gramEnd"/>
+            <w:r>
+              <w:t xml:space="preserve">, </w:t>
             </w:r>
           </w:p>
         </w:tc>
@@ -5824,8 +6393,13 @@
               <w:ind w:firstLine="0"/>
             </w:pPr>
             <w:r>
-              <w:t>(3, 0) ]</w:t>
-            </w:r>
+              <w:t>(3, 0</w:t>
+            </w:r>
+            <w:proofErr w:type="gramStart"/>
+            <w:r>
+              <w:t>) ]</w:t>
+            </w:r>
+            <w:proofErr w:type="gramEnd"/>
           </w:p>
         </w:tc>
         <w:tc>
@@ -5859,7 +6433,15 @@
         <w:footnoteReference w:id="4"/>
       </w:r>
       <w:r>
-        <w:t>. This information is metadata used to provide ‘summary’ text displayed in the results of the search.cgi script.</w:t>
+        <w:t xml:space="preserve">. This information is metadata used to provide ‘summary’ text displayed in the results of the </w:t>
+      </w:r>
+      <w:proofErr w:type="spellStart"/>
+      <w:r>
+        <w:t>search.cgi</w:t>
+      </w:r>
+      <w:proofErr w:type="spellEnd"/>
+      <w:r>
+        <w:t xml:space="preserve"> script.</w:t>
       </w:r>
       <w:r>
         <w:t xml:space="preserve"> This data structure is an </w:t>
@@ -5907,8 +6489,13 @@
       <w:pPr>
         <w:ind w:left="720"/>
       </w:pPr>
-      <w:r>
-        <w:t>title_map = {</w:t>
+      <w:proofErr w:type="spellStart"/>
+      <w:r>
+        <w:t>title_map</w:t>
+      </w:r>
+      <w:proofErr w:type="spellEnd"/>
+      <w:r>
+        <w:t xml:space="preserve"> = {</w:t>
       </w:r>
     </w:p>
     <w:tbl>
@@ -6112,6 +6699,7 @@
             <w:pPr>
               <w:ind w:firstLine="0"/>
             </w:pPr>
+            <w:proofErr w:type="spellStart"/>
             <w:r>
               <w:rPr>
                 <w:rFonts w:ascii="Calibri" w:hAnsi="Calibri" w:cs="Calibri"/>
@@ -6125,6 +6713,7 @@
               </w:rPr>
               <w:t>n</w:t>
             </w:r>
+            <w:proofErr w:type="spellEnd"/>
             <w:r>
               <w:rPr>
                 <w:rFonts w:ascii="Calibri" w:hAnsi="Calibri" w:cs="Calibri"/>
@@ -6141,6 +6730,7 @@
             <w:pPr>
               <w:ind w:firstLine="0"/>
             </w:pPr>
+            <w:proofErr w:type="spellStart"/>
             <w:r>
               <w:rPr>
                 <w:rFonts w:ascii="Calibri" w:hAnsi="Calibri" w:cs="Calibri"/>
@@ -6166,6 +6756,7 @@
               </w:rPr>
               <w:t>n</w:t>
             </w:r>
+            <w:proofErr w:type="spellEnd"/>
             <w:r>
               <w:rPr>
                 <w:rFonts w:ascii="Calibri" w:hAnsi="Calibri" w:cs="Calibri"/>
@@ -6198,8 +6789,13 @@
       <w:pPr>
         <w:ind w:left="720"/>
       </w:pPr>
-      <w:r>
-        <w:t>num_docs = x</w:t>
+      <w:proofErr w:type="spellStart"/>
+      <w:r>
+        <w:t>num_docs</w:t>
+      </w:r>
+      <w:proofErr w:type="spellEnd"/>
+      <w:r>
+        <w:t xml:space="preserve"> = x</w:t>
       </w:r>
     </w:p>
     <w:p>
@@ -6211,8 +6807,13 @@
       <w:pPr>
         <w:ind w:left="720"/>
       </w:pPr>
-      <w:r>
-        <w:t>num_docs = 4</w:t>
+      <w:proofErr w:type="spellStart"/>
+      <w:r>
+        <w:t>num_docs</w:t>
+      </w:r>
+      <w:proofErr w:type="spellEnd"/>
+      <w:r>
+        <w:t xml:space="preserve"> = 4</w:t>
       </w:r>
     </w:p>
     <w:p>
@@ -6258,7 +6859,15 @@
         </w:numPr>
       </w:pPr>
       <w:r>
-        <w:t>Normalized Vector Space Model (VSM) – This file is stored in an artifacts database (processingArtifacts.db) for reference and troubleshooting)</w:t>
+        <w:t>Normalized Vector Space Model (VSM) – This file is stored in an artifacts database (</w:t>
+      </w:r>
+      <w:proofErr w:type="spellStart"/>
+      <w:r>
+        <w:t>processingArtifacts.db</w:t>
+      </w:r>
+      <w:proofErr w:type="spellEnd"/>
+      <w:r>
+        <w:t>) for reference and troubleshooting)</w:t>
       </w:r>
     </w:p>
     <w:p>
@@ -6359,11 +6968,19 @@
           <w:rFonts w:cstheme="minorHAnsi"/>
         </w:rPr>
       </w:pPr>
+      <w:proofErr w:type="spellStart"/>
       <w:r>
         <w:rPr>
           <w:rFonts w:cstheme="minorHAnsi"/>
         </w:rPr>
-        <w:t>docVector = [</w:t>
+        <w:t>docVector</w:t>
+      </w:r>
+      <w:proofErr w:type="spellEnd"/>
+      <w:r>
+        <w:rPr>
+          <w:rFonts w:cstheme="minorHAnsi"/>
+        </w:rPr>
+        <w:t xml:space="preserve"> = [</w:t>
       </w:r>
     </w:p>
     <w:tbl>
@@ -6418,7 +7035,23 @@
                 <w:rFonts w:cstheme="minorHAnsi"/>
                 <w:vertAlign w:val="subscript"/>
               </w:rPr>
-              <w:t>T1,D1</w:t>
+              <w:t>T</w:t>
+            </w:r>
+            <w:proofErr w:type="gramStart"/>
+            <w:r>
+              <w:rPr>
+                <w:rFonts w:cstheme="minorHAnsi"/>
+                <w:vertAlign w:val="subscript"/>
+              </w:rPr>
+              <w:t>1,D</w:t>
+            </w:r>
+            <w:proofErr w:type="gramEnd"/>
+            <w:r>
+              <w:rPr>
+                <w:rFonts w:cstheme="minorHAnsi"/>
+                <w:vertAlign w:val="subscript"/>
+              </w:rPr>
+              <w:t>1</w:t>
             </w:r>
             <w:r>
               <w:rPr>
@@ -6452,7 +7085,23 @@
                 <w:rFonts w:cstheme="minorHAnsi"/>
                 <w:vertAlign w:val="subscript"/>
               </w:rPr>
-              <w:t>T1,D2</w:t>
+              <w:t>T</w:t>
+            </w:r>
+            <w:proofErr w:type="gramStart"/>
+            <w:r>
+              <w:rPr>
+                <w:rFonts w:cstheme="minorHAnsi"/>
+                <w:vertAlign w:val="subscript"/>
+              </w:rPr>
+              <w:t>1,D</w:t>
+            </w:r>
+            <w:proofErr w:type="gramEnd"/>
+            <w:r>
+              <w:rPr>
+                <w:rFonts w:cstheme="minorHAnsi"/>
+                <w:vertAlign w:val="subscript"/>
+              </w:rPr>
+              <w:t>2</w:t>
             </w:r>
             <w:r>
               <w:rPr>
@@ -6507,8 +7156,17 @@
                 <w:rFonts w:cstheme="minorHAnsi"/>
                 <w:vertAlign w:val="subscript"/>
               </w:rPr>
-              <w:t>T1,Dn</w:t>
-            </w:r>
+              <w:t>T</w:t>
+            </w:r>
+            <w:proofErr w:type="gramStart"/>
+            <w:r>
+              <w:rPr>
+                <w:rFonts w:cstheme="minorHAnsi"/>
+                <w:vertAlign w:val="subscript"/>
+              </w:rPr>
+              <w:t>1,Dn</w:t>
+            </w:r>
+            <w:proofErr w:type="gramEnd"/>
             <w:r>
               <w:rPr>
                 <w:rFonts w:cstheme="minorHAnsi"/>
@@ -6543,7 +7201,23 @@
                 <w:rFonts w:cstheme="minorHAnsi"/>
                 <w:vertAlign w:val="subscript"/>
               </w:rPr>
-              <w:t>T2,D1</w:t>
+              <w:t>T</w:t>
+            </w:r>
+            <w:proofErr w:type="gramStart"/>
+            <w:r>
+              <w:rPr>
+                <w:rFonts w:cstheme="minorHAnsi"/>
+                <w:vertAlign w:val="subscript"/>
+              </w:rPr>
+              <w:t>2,D</w:t>
+            </w:r>
+            <w:proofErr w:type="gramEnd"/>
+            <w:r>
+              <w:rPr>
+                <w:rFonts w:cstheme="minorHAnsi"/>
+                <w:vertAlign w:val="subscript"/>
+              </w:rPr>
+              <w:t>1</w:t>
             </w:r>
             <w:r>
               <w:rPr>
@@ -6577,7 +7251,23 @@
                 <w:rFonts w:cstheme="minorHAnsi"/>
                 <w:vertAlign w:val="subscript"/>
               </w:rPr>
-              <w:t>T2,D2</w:t>
+              <w:t>T</w:t>
+            </w:r>
+            <w:proofErr w:type="gramStart"/>
+            <w:r>
+              <w:rPr>
+                <w:rFonts w:cstheme="minorHAnsi"/>
+                <w:vertAlign w:val="subscript"/>
+              </w:rPr>
+              <w:t>2,D</w:t>
+            </w:r>
+            <w:proofErr w:type="gramEnd"/>
+            <w:r>
+              <w:rPr>
+                <w:rFonts w:cstheme="minorHAnsi"/>
+                <w:vertAlign w:val="subscript"/>
+              </w:rPr>
+              <w:t>2</w:t>
             </w:r>
             <w:r>
               <w:rPr>
@@ -6632,8 +7322,17 @@
                 <w:rFonts w:cstheme="minorHAnsi"/>
                 <w:vertAlign w:val="subscript"/>
               </w:rPr>
-              <w:t>T2,Dn</w:t>
-            </w:r>
+              <w:t>T</w:t>
+            </w:r>
+            <w:proofErr w:type="gramStart"/>
+            <w:r>
+              <w:rPr>
+                <w:rFonts w:cstheme="minorHAnsi"/>
+                <w:vertAlign w:val="subscript"/>
+              </w:rPr>
+              <w:t>2,Dn</w:t>
+            </w:r>
+            <w:proofErr w:type="gramEnd"/>
             <w:r>
               <w:rPr>
                 <w:rFonts w:cstheme="minorHAnsi"/>
@@ -6729,14 +7428,29 @@
               <w:rPr>
                 <w:rFonts w:cstheme="minorHAnsi"/>
               </w:rPr>
-              <w:t>[W</w:t>
+              <w:t>[</w:t>
+            </w:r>
+            <w:proofErr w:type="gramStart"/>
+            <w:r>
+              <w:rPr>
+                <w:rFonts w:cstheme="minorHAnsi"/>
+              </w:rPr>
+              <w:t>W</w:t>
             </w:r>
             <w:r>
               <w:rPr>
                 <w:rFonts w:cstheme="minorHAnsi"/>
                 <w:vertAlign w:val="subscript"/>
               </w:rPr>
-              <w:t>Tm,D1</w:t>
+              <w:t>Tm,D</w:t>
+            </w:r>
+            <w:proofErr w:type="gramEnd"/>
+            <w:r>
+              <w:rPr>
+                <w:rFonts w:cstheme="minorHAnsi"/>
+                <w:vertAlign w:val="subscript"/>
+              </w:rPr>
+              <w:t>1</w:t>
             </w:r>
             <w:r>
               <w:rPr>
@@ -6759,6 +7473,7 @@
                 <w:rFonts w:cstheme="minorHAnsi"/>
               </w:rPr>
             </w:pPr>
+            <w:proofErr w:type="gramStart"/>
             <w:r>
               <w:rPr>
                 <w:rFonts w:cstheme="minorHAnsi"/>
@@ -6770,7 +7485,15 @@
                 <w:rFonts w:cstheme="minorHAnsi"/>
                 <w:vertAlign w:val="subscript"/>
               </w:rPr>
-              <w:t>Tm,D2</w:t>
+              <w:t>Tm,D</w:t>
+            </w:r>
+            <w:proofErr w:type="gramEnd"/>
+            <w:r>
+              <w:rPr>
+                <w:rFonts w:cstheme="minorHAnsi"/>
+                <w:vertAlign w:val="subscript"/>
+              </w:rPr>
+              <w:t>2</w:t>
             </w:r>
             <w:r>
               <w:rPr>
@@ -6814,6 +7537,8 @@
                 <w:rFonts w:cstheme="minorHAnsi"/>
               </w:rPr>
             </w:pPr>
+            <w:proofErr w:type="spellStart"/>
+            <w:proofErr w:type="gramStart"/>
             <w:r>
               <w:rPr>
                 <w:rFonts w:cstheme="minorHAnsi"/>
@@ -6827,6 +7552,8 @@
               </w:rPr>
               <w:t>Tm,Dn</w:t>
             </w:r>
+            <w:proofErr w:type="spellEnd"/>
+            <w:proofErr w:type="gramEnd"/>
             <w:r>
               <w:rPr>
                 <w:rFonts w:cstheme="minorHAnsi"/>
@@ -6856,12 +7583,14 @@
       <w:r>
         <w:t xml:space="preserve">As a practical example, the contents of the </w:t>
       </w:r>
+      <w:proofErr w:type="spellStart"/>
       <w:r>
         <w:rPr>
           <w:b/>
         </w:rPr>
         <w:t>docVector</w:t>
       </w:r>
+      <w:proofErr w:type="spellEnd"/>
       <w:r>
         <w:t xml:space="preserve"> using the control group is:</w:t>
       </w:r>
@@ -6870,8 +7599,13 @@
       <w:pPr>
         <w:ind w:left="720"/>
       </w:pPr>
-      <w:r>
-        <w:t>docVector = [</w:t>
+      <w:proofErr w:type="spellStart"/>
+      <w:r>
+        <w:t>docVector</w:t>
+      </w:r>
+      <w:proofErr w:type="spellEnd"/>
+      <w:r>
+        <w:t xml:space="preserve"> = [</w:t>
       </w:r>
     </w:p>
     <w:tbl>
@@ -7334,10 +8068,18 @@
     </w:p>
     <w:p>
       <w:r>
-        <w:t>The doc</w:t>
-      </w:r>
-      <w:r>
-        <w:t>Vector, is used to create a look</w:t>
+        <w:t xml:space="preserve">The </w:t>
+      </w:r>
+      <w:proofErr w:type="spellStart"/>
+      <w:r>
+        <w:t>doc</w:t>
+      </w:r>
+      <w:r>
+        <w:t>Vector</w:t>
+      </w:r>
+      <w:proofErr w:type="spellEnd"/>
+      <w:r>
+        <w:t>, is used to create a look</w:t>
       </w:r>
       <w:r>
         <w:t xml:space="preserve"> up table for the query module (</w:t>
@@ -7346,7 +8088,15 @@
         <w:t>evoked</w:t>
       </w:r>
       <w:r>
-        <w:t xml:space="preserve"> by search.cgi) to quickly locate terms from the query and perform the cosine similarity process. This resulting data structure is a dictionary of terms such that each term contains the document arrays </w:t>
+        <w:t xml:space="preserve"> by </w:t>
+      </w:r>
+      <w:proofErr w:type="spellStart"/>
+      <w:r>
+        <w:t>search.cgi</w:t>
+      </w:r>
+      <w:proofErr w:type="spellEnd"/>
+      <w:r>
+        <w:t xml:space="preserve">) to quickly locate terms from the query and perform the cosine similarity process. This resulting data structure is a dictionary of terms such that each term contains the document arrays </w:t>
       </w:r>
       <w:r>
         <w:lastRenderedPageBreak/>
@@ -7374,8 +8124,13 @@
       <w:pPr>
         <w:ind w:left="720"/>
       </w:pPr>
-      <w:r>
-        <w:t>termDict = {</w:t>
+      <w:proofErr w:type="spellStart"/>
+      <w:r>
+        <w:t>termDict</w:t>
+      </w:r>
+      <w:proofErr w:type="spellEnd"/>
+      <w:r>
+        <w:t xml:space="preserve"> = {</w:t>
       </w:r>
     </w:p>
     <w:tbl>
@@ -7444,7 +8199,21 @@
               <w:rPr>
                 <w:rFonts w:cstheme="minorHAnsi"/>
               </w:rPr>
-              <w:t>[DocID, Weight</w:t>
+              <w:t>[</w:t>
+            </w:r>
+            <w:proofErr w:type="spellStart"/>
+            <w:r>
+              <w:rPr>
+                <w:rFonts w:cstheme="minorHAnsi"/>
+              </w:rPr>
+              <w:t>DocID</w:t>
+            </w:r>
+            <w:proofErr w:type="spellEnd"/>
+            <w:r>
+              <w:rPr>
+                <w:rFonts w:cstheme="minorHAnsi"/>
+              </w:rPr>
+              <w:t>, Weight</w:t>
             </w:r>
             <w:r>
               <w:rPr>
@@ -7467,7 +8236,21 @@
               <w:rPr>
                 <w:rFonts w:cstheme="minorHAnsi"/>
               </w:rPr>
-              <w:t xml:space="preserve">[DocID, </w:t>
+              <w:t>[</w:t>
+            </w:r>
+            <w:proofErr w:type="spellStart"/>
+            <w:r>
+              <w:rPr>
+                <w:rFonts w:cstheme="minorHAnsi"/>
+              </w:rPr>
+              <w:t>DocID</w:t>
+            </w:r>
+            <w:proofErr w:type="spellEnd"/>
+            <w:r>
+              <w:rPr>
+                <w:rFonts w:cstheme="minorHAnsi"/>
+              </w:rPr>
+              <w:t xml:space="preserve">, </w:t>
             </w:r>
             <w:r>
               <w:rPr>
@@ -7516,7 +8299,21 @@
               <w:rPr>
                 <w:rFonts w:cstheme="minorHAnsi"/>
               </w:rPr>
-              <w:t xml:space="preserve">[DocID, </w:t>
+              <w:t>[</w:t>
+            </w:r>
+            <w:proofErr w:type="spellStart"/>
+            <w:r>
+              <w:rPr>
+                <w:rFonts w:cstheme="minorHAnsi"/>
+              </w:rPr>
+              <w:t>DocID</w:t>
+            </w:r>
+            <w:proofErr w:type="spellEnd"/>
+            <w:r>
+              <w:rPr>
+                <w:rFonts w:cstheme="minorHAnsi"/>
+              </w:rPr>
+              <w:t xml:space="preserve">, </w:t>
             </w:r>
             <w:r>
               <w:rPr>
@@ -7577,7 +8374,21 @@
               <w:rPr>
                 <w:rFonts w:cstheme="minorHAnsi"/>
               </w:rPr>
-              <w:t xml:space="preserve">[DocID, </w:t>
+              <w:t>[</w:t>
+            </w:r>
+            <w:proofErr w:type="spellStart"/>
+            <w:r>
+              <w:rPr>
+                <w:rFonts w:cstheme="minorHAnsi"/>
+              </w:rPr>
+              <w:t>DocID</w:t>
+            </w:r>
+            <w:proofErr w:type="spellEnd"/>
+            <w:r>
+              <w:rPr>
+                <w:rFonts w:cstheme="minorHAnsi"/>
+              </w:rPr>
+              <w:t xml:space="preserve">, </w:t>
             </w:r>
             <w:r>
               <w:rPr>
@@ -7606,7 +8417,21 @@
               <w:rPr>
                 <w:rFonts w:cstheme="minorHAnsi"/>
               </w:rPr>
-              <w:t xml:space="preserve">[DocID, </w:t>
+              <w:t>[</w:t>
+            </w:r>
+            <w:proofErr w:type="spellStart"/>
+            <w:r>
+              <w:rPr>
+                <w:rFonts w:cstheme="minorHAnsi"/>
+              </w:rPr>
+              <w:t>DocID</w:t>
+            </w:r>
+            <w:proofErr w:type="spellEnd"/>
+            <w:r>
+              <w:rPr>
+                <w:rFonts w:cstheme="minorHAnsi"/>
+              </w:rPr>
+              <w:t xml:space="preserve">, </w:t>
             </w:r>
             <w:r>
               <w:rPr>
@@ -7655,7 +8480,21 @@
               <w:rPr>
                 <w:rFonts w:cstheme="minorHAnsi"/>
               </w:rPr>
-              <w:t xml:space="preserve">[DocID, </w:t>
+              <w:t>[</w:t>
+            </w:r>
+            <w:proofErr w:type="spellStart"/>
+            <w:r>
+              <w:rPr>
+                <w:rFonts w:cstheme="minorHAnsi"/>
+              </w:rPr>
+              <w:t>DocID</w:t>
+            </w:r>
+            <w:proofErr w:type="spellEnd"/>
+            <w:r>
+              <w:rPr>
+                <w:rFonts w:cstheme="minorHAnsi"/>
+              </w:rPr>
+              <w:t xml:space="preserve">, </w:t>
             </w:r>
             <w:r>
               <w:rPr>
@@ -7743,6 +8582,7 @@
             <w:pPr>
               <w:ind w:firstLine="0"/>
             </w:pPr>
+            <w:proofErr w:type="spellStart"/>
             <w:r>
               <w:rPr>
                 <w:rFonts w:cstheme="minorHAnsi"/>
@@ -7756,6 +8596,7 @@
               </w:rPr>
               <w:t>m</w:t>
             </w:r>
+            <w:proofErr w:type="spellEnd"/>
             <w:r>
               <w:rPr>
                 <w:rFonts w:cstheme="minorHAnsi"/>
@@ -7776,7 +8617,21 @@
               <w:rPr>
                 <w:rFonts w:cstheme="minorHAnsi"/>
               </w:rPr>
-              <w:t xml:space="preserve">[DocID, </w:t>
+              <w:t>[</w:t>
+            </w:r>
+            <w:proofErr w:type="spellStart"/>
+            <w:r>
+              <w:rPr>
+                <w:rFonts w:cstheme="minorHAnsi"/>
+              </w:rPr>
+              <w:t>DocID</w:t>
+            </w:r>
+            <w:proofErr w:type="spellEnd"/>
+            <w:r>
+              <w:rPr>
+                <w:rFonts w:cstheme="minorHAnsi"/>
+              </w:rPr>
+              <w:t xml:space="preserve">, </w:t>
             </w:r>
             <w:r>
               <w:rPr>
@@ -7804,7 +8659,21 @@
               <w:rPr>
                 <w:rFonts w:cstheme="minorHAnsi"/>
               </w:rPr>
-              <w:t xml:space="preserve">[DocID, </w:t>
+              <w:t>[</w:t>
+            </w:r>
+            <w:proofErr w:type="spellStart"/>
+            <w:r>
+              <w:rPr>
+                <w:rFonts w:cstheme="minorHAnsi"/>
+              </w:rPr>
+              <w:t>DocID</w:t>
+            </w:r>
+            <w:proofErr w:type="spellEnd"/>
+            <w:r>
+              <w:rPr>
+                <w:rFonts w:cstheme="minorHAnsi"/>
+              </w:rPr>
+              <w:t xml:space="preserve">, </w:t>
             </w:r>
             <w:r>
               <w:rPr>
@@ -7848,7 +8717,21 @@
               <w:rPr>
                 <w:rFonts w:cstheme="minorHAnsi"/>
               </w:rPr>
-              <w:t xml:space="preserve">[DocID, </w:t>
+              <w:t>[</w:t>
+            </w:r>
+            <w:proofErr w:type="spellStart"/>
+            <w:r>
+              <w:rPr>
+                <w:rFonts w:cstheme="minorHAnsi"/>
+              </w:rPr>
+              <w:t>DocID</w:t>
+            </w:r>
+            <w:proofErr w:type="spellEnd"/>
+            <w:r>
+              <w:rPr>
+                <w:rFonts w:cstheme="minorHAnsi"/>
+              </w:rPr>
+              <w:t xml:space="preserve">, </w:t>
             </w:r>
             <w:r>
               <w:rPr>
@@ -7856,12 +8739,14 @@
               </w:rPr>
               <w:t>Weight</w:t>
             </w:r>
+            <w:proofErr w:type="gramStart"/>
             <w:r>
               <w:rPr>
                 <w:rFonts w:cstheme="minorHAnsi"/>
               </w:rPr>
               <w:t>] ]</w:t>
             </w:r>
+            <w:proofErr w:type="gramEnd"/>
           </w:p>
         </w:tc>
       </w:tr>
@@ -7878,12 +8763,14 @@
       <w:r>
         <w:t xml:space="preserve">As a practical example, the contents of the </w:t>
       </w:r>
+      <w:proofErr w:type="spellStart"/>
       <w:r>
         <w:rPr>
           <w:b/>
         </w:rPr>
         <w:t>termDict</w:t>
       </w:r>
+      <w:proofErr w:type="spellEnd"/>
       <w:r>
         <w:t xml:space="preserve"> using the control group is:</w:t>
       </w:r>
@@ -7892,8 +8779,13 @@
       <w:pPr>
         <w:ind w:left="720"/>
       </w:pPr>
-      <w:r>
-        <w:t>termDict = {</w:t>
+      <w:proofErr w:type="spellStart"/>
+      <w:r>
+        <w:t>termDict</w:t>
+      </w:r>
+      <w:proofErr w:type="spellEnd"/>
+      <w:r>
+        <w:t xml:space="preserve"> = {</w:t>
       </w:r>
     </w:p>
     <w:tbl>
@@ -8082,7 +8974,15 @@
               </w:rPr>
             </w:pPr>
             <w:r>
-              <w:t>'arriv': [</w:t>
+              <w:t>'</w:t>
+            </w:r>
+            <w:proofErr w:type="spellStart"/>
+            <w:r>
+              <w:t>arriv</w:t>
+            </w:r>
+            <w:proofErr w:type="spellEnd"/>
+            <w:r>
+              <w:t>': [</w:t>
             </w:r>
           </w:p>
         </w:tc>
@@ -8121,13 +9021,21 @@
               <w:ind w:firstLine="0"/>
             </w:pPr>
             <w:r>
-              <w:t>[2, 0.27]</w:t>
+              <w:t>[2, 0.27</w:t>
+            </w:r>
+            <w:proofErr w:type="gramStart"/>
+            <w:r>
+              <w:t>]</w:t>
             </w:r>
             <w:r>
               <w:t xml:space="preserve"> </w:t>
             </w:r>
             <w:r>
-              <w:t xml:space="preserve">], </w:t>
+              <w:t>]</w:t>
+            </w:r>
+            <w:proofErr w:type="gramEnd"/>
+            <w:r>
+              <w:t xml:space="preserve">, </w:t>
             </w:r>
           </w:p>
         </w:tc>
@@ -8178,13 +9086,21 @@
               <w:ind w:firstLine="0"/>
             </w:pPr>
             <w:r>
-              <w:t>[3, 0.378]</w:t>
+              <w:t>[3, 0.378</w:t>
+            </w:r>
+            <w:proofErr w:type="gramStart"/>
+            <w:r>
+              <w:t>]</w:t>
             </w:r>
             <w:r>
               <w:t xml:space="preserve"> </w:t>
             </w:r>
             <w:r>
-              <w:t xml:space="preserve">], </w:t>
+              <w:t>]</w:t>
+            </w:r>
+            <w:proofErr w:type="gramEnd"/>
+            <w:r>
+              <w:t xml:space="preserve">, </w:t>
             </w:r>
           </w:p>
         </w:tc>
@@ -8219,7 +9135,15 @@
               <w:ind w:firstLine="0"/>
             </w:pPr>
             <w:r>
-              <w:t>'damag': [</w:t>
+              <w:t>'</w:t>
+            </w:r>
+            <w:proofErr w:type="spellStart"/>
+            <w:r>
+              <w:t>damag</w:t>
+            </w:r>
+            <w:proofErr w:type="spellEnd"/>
+            <w:r>
+              <w:t>': [</w:t>
             </w:r>
           </w:p>
         </w:tc>
@@ -8245,13 +9169,21 @@
               <w:ind w:firstLine="0"/>
             </w:pPr>
             <w:r>
-              <w:t>[3, 0.378]</w:t>
+              <w:t>[3, 0.378</w:t>
+            </w:r>
+            <w:proofErr w:type="gramStart"/>
+            <w:r>
+              <w:t>]</w:t>
             </w:r>
             <w:r>
               <w:t xml:space="preserve"> </w:t>
             </w:r>
             <w:r>
-              <w:t xml:space="preserve">], </w:t>
+              <w:t>]</w:t>
+            </w:r>
+            <w:proofErr w:type="gramEnd"/>
+            <w:r>
+              <w:t xml:space="preserve">, </w:t>
             </w:r>
           </w:p>
         </w:tc>
@@ -8286,7 +9218,15 @@
               <w:ind w:firstLine="0"/>
             </w:pPr>
             <w:r>
-              <w:t>'deliveri': [</w:t>
+              <w:t>'</w:t>
+            </w:r>
+            <w:proofErr w:type="spellStart"/>
+            <w:r>
+              <w:t>deliveri</w:t>
+            </w:r>
+            <w:proofErr w:type="spellEnd"/>
+            <w:r>
+              <w:t>': [</w:t>
             </w:r>
           </w:p>
         </w:tc>
@@ -8376,13 +9316,21 @@
               <w:ind w:firstLine="0"/>
             </w:pPr>
             <w:r>
-              <w:t>[3, 0.378]</w:t>
+              <w:t>[3, 0.378</w:t>
+            </w:r>
+            <w:proofErr w:type="gramStart"/>
+            <w:r>
+              <w:t>]</w:t>
             </w:r>
             <w:r>
               <w:t xml:space="preserve"> </w:t>
             </w:r>
             <w:r>
-              <w:t xml:space="preserve">], </w:t>
+              <w:t>]</w:t>
+            </w:r>
+            <w:proofErr w:type="gramEnd"/>
+            <w:r>
+              <w:t xml:space="preserve">, </w:t>
             </w:r>
           </w:p>
         </w:tc>
@@ -8430,7 +9378,11 @@
               <w:ind w:firstLine="0"/>
             </w:pPr>
             <w:r>
-              <w:t>[3, 0.755]</w:t>
+              <w:t>[3, 0.755</w:t>
+            </w:r>
+            <w:proofErr w:type="gramStart"/>
+            <w:r>
+              <w:t>]</w:t>
             </w:r>
             <w:r>
               <w:t xml:space="preserve"> </w:t>
@@ -8438,6 +9390,7 @@
             <w:r>
               <w:t>]</w:t>
             </w:r>
+            <w:proofErr w:type="gramEnd"/>
           </w:p>
         </w:tc>
         <w:tc>
@@ -8518,8 +9471,13 @@
       <w:pPr>
         <w:ind w:left="720"/>
       </w:pPr>
-      <w:r>
-        <w:t>proxDict = {</w:t>
+      <w:proofErr w:type="spellStart"/>
+      <w:r>
+        <w:t>proxDict</w:t>
+      </w:r>
+      <w:proofErr w:type="spellEnd"/>
+      <w:r>
+        <w:t xml:space="preserve"> = {</w:t>
       </w:r>
     </w:p>
     <w:tbl>
@@ -8589,12 +9547,36 @@
               <w:ind w:firstLine="0"/>
               <w:jc w:val="left"/>
             </w:pPr>
-            <w:r>
-              <w:rPr>
-                <w:rFonts w:cstheme="minorHAnsi"/>
-              </w:rPr>
-              <w:t>{ DocID: [Prox’s</w:t>
-            </w:r>
+            <w:proofErr w:type="gramStart"/>
+            <w:r>
+              <w:rPr>
+                <w:rFonts w:cstheme="minorHAnsi"/>
+              </w:rPr>
+              <w:t xml:space="preserve">{ </w:t>
+            </w:r>
+            <w:proofErr w:type="spellStart"/>
+            <w:r>
+              <w:rPr>
+                <w:rFonts w:cstheme="minorHAnsi"/>
+              </w:rPr>
+              <w:t>DocID</w:t>
+            </w:r>
+            <w:proofErr w:type="spellEnd"/>
+            <w:proofErr w:type="gramEnd"/>
+            <w:r>
+              <w:rPr>
+                <w:rFonts w:cstheme="minorHAnsi"/>
+              </w:rPr>
+              <w:t>: [</w:t>
+            </w:r>
+            <w:proofErr w:type="spellStart"/>
+            <w:r>
+              <w:rPr>
+                <w:rFonts w:cstheme="minorHAnsi"/>
+              </w:rPr>
+              <w:t>Prox’s</w:t>
+            </w:r>
+            <w:proofErr w:type="spellEnd"/>
             <w:r>
               <w:rPr>
                 <w:rFonts w:cstheme="minorHAnsi"/>
@@ -8641,12 +9623,36 @@
               <w:ind w:firstLine="0"/>
               <w:jc w:val="left"/>
             </w:pPr>
-            <w:r>
-              <w:rPr>
-                <w:rFonts w:cstheme="minorHAnsi"/>
-              </w:rPr>
-              <w:t>{ DocID: [Prox’s</w:t>
-            </w:r>
+            <w:proofErr w:type="gramStart"/>
+            <w:r>
+              <w:rPr>
+                <w:rFonts w:cstheme="minorHAnsi"/>
+              </w:rPr>
+              <w:t xml:space="preserve">{ </w:t>
+            </w:r>
+            <w:proofErr w:type="spellStart"/>
+            <w:r>
+              <w:rPr>
+                <w:rFonts w:cstheme="minorHAnsi"/>
+              </w:rPr>
+              <w:t>DocID</w:t>
+            </w:r>
+            <w:proofErr w:type="spellEnd"/>
+            <w:proofErr w:type="gramEnd"/>
+            <w:r>
+              <w:rPr>
+                <w:rFonts w:cstheme="minorHAnsi"/>
+              </w:rPr>
+              <w:t>: [</w:t>
+            </w:r>
+            <w:proofErr w:type="spellStart"/>
+            <w:r>
+              <w:rPr>
+                <w:rFonts w:cstheme="minorHAnsi"/>
+              </w:rPr>
+              <w:t>Prox’s</w:t>
+            </w:r>
+            <w:proofErr w:type="spellEnd"/>
             <w:r>
               <w:rPr>
                 <w:rFonts w:cstheme="minorHAnsi"/>
@@ -8708,12 +9714,36 @@
               <w:ind w:firstLine="0"/>
               <w:jc w:val="left"/>
             </w:pPr>
-            <w:r>
-              <w:rPr>
-                <w:rFonts w:cstheme="minorHAnsi"/>
-              </w:rPr>
-              <w:t>{ DocID: [Prox’s</w:t>
-            </w:r>
+            <w:proofErr w:type="gramStart"/>
+            <w:r>
+              <w:rPr>
+                <w:rFonts w:cstheme="minorHAnsi"/>
+              </w:rPr>
+              <w:t xml:space="preserve">{ </w:t>
+            </w:r>
+            <w:proofErr w:type="spellStart"/>
+            <w:r>
+              <w:rPr>
+                <w:rFonts w:cstheme="minorHAnsi"/>
+              </w:rPr>
+              <w:t>DocID</w:t>
+            </w:r>
+            <w:proofErr w:type="spellEnd"/>
+            <w:proofErr w:type="gramEnd"/>
+            <w:r>
+              <w:rPr>
+                <w:rFonts w:cstheme="minorHAnsi"/>
+              </w:rPr>
+              <w:t>: [</w:t>
+            </w:r>
+            <w:proofErr w:type="spellStart"/>
+            <w:r>
+              <w:rPr>
+                <w:rFonts w:cstheme="minorHAnsi"/>
+              </w:rPr>
+              <w:t>Prox’s</w:t>
+            </w:r>
+            <w:proofErr w:type="spellEnd"/>
             <w:r>
               <w:rPr>
                 <w:rFonts w:cstheme="minorHAnsi"/>
@@ -8760,12 +9790,36 @@
               <w:ind w:firstLine="0"/>
               <w:jc w:val="left"/>
             </w:pPr>
-            <w:r>
-              <w:rPr>
-                <w:rFonts w:cstheme="minorHAnsi"/>
-              </w:rPr>
-              <w:t>{ DocID: [Prox’s</w:t>
-            </w:r>
+            <w:proofErr w:type="gramStart"/>
+            <w:r>
+              <w:rPr>
+                <w:rFonts w:cstheme="minorHAnsi"/>
+              </w:rPr>
+              <w:t xml:space="preserve">{ </w:t>
+            </w:r>
+            <w:proofErr w:type="spellStart"/>
+            <w:r>
+              <w:rPr>
+                <w:rFonts w:cstheme="minorHAnsi"/>
+              </w:rPr>
+              <w:t>DocID</w:t>
+            </w:r>
+            <w:proofErr w:type="spellEnd"/>
+            <w:proofErr w:type="gramEnd"/>
+            <w:r>
+              <w:rPr>
+                <w:rFonts w:cstheme="minorHAnsi"/>
+              </w:rPr>
+              <w:t>: [</w:t>
+            </w:r>
+            <w:proofErr w:type="spellStart"/>
+            <w:r>
+              <w:rPr>
+                <w:rFonts w:cstheme="minorHAnsi"/>
+              </w:rPr>
+              <w:t>Prox’s</w:t>
+            </w:r>
+            <w:proofErr w:type="spellEnd"/>
             <w:r>
               <w:rPr>
                 <w:rFonts w:cstheme="minorHAnsi"/>
@@ -8848,6 +9902,7 @@
             <w:pPr>
               <w:ind w:firstLine="0"/>
             </w:pPr>
+            <w:proofErr w:type="spellStart"/>
             <w:r>
               <w:rPr>
                 <w:rFonts w:cstheme="minorHAnsi"/>
@@ -8861,6 +9916,7 @@
               </w:rPr>
               <w:t>m</w:t>
             </w:r>
+            <w:proofErr w:type="spellEnd"/>
             <w:r>
               <w:rPr>
                 <w:rFonts w:cstheme="minorHAnsi"/>
@@ -8877,12 +9933,36 @@
             <w:pPr>
               <w:ind w:firstLine="0"/>
             </w:pPr>
-            <w:r>
-              <w:rPr>
-                <w:rFonts w:cstheme="minorHAnsi"/>
-              </w:rPr>
-              <w:t>{ DocID: [Prox’s</w:t>
-            </w:r>
+            <w:proofErr w:type="gramStart"/>
+            <w:r>
+              <w:rPr>
+                <w:rFonts w:cstheme="minorHAnsi"/>
+              </w:rPr>
+              <w:t xml:space="preserve">{ </w:t>
+            </w:r>
+            <w:proofErr w:type="spellStart"/>
+            <w:r>
+              <w:rPr>
+                <w:rFonts w:cstheme="minorHAnsi"/>
+              </w:rPr>
+              <w:t>DocID</w:t>
+            </w:r>
+            <w:proofErr w:type="spellEnd"/>
+            <w:proofErr w:type="gramEnd"/>
+            <w:r>
+              <w:rPr>
+                <w:rFonts w:cstheme="minorHAnsi"/>
+              </w:rPr>
+              <w:t>: [</w:t>
+            </w:r>
+            <w:proofErr w:type="spellStart"/>
+            <w:r>
+              <w:rPr>
+                <w:rFonts w:cstheme="minorHAnsi"/>
+              </w:rPr>
+              <w:t>Prox’s</w:t>
+            </w:r>
+            <w:proofErr w:type="spellEnd"/>
             <w:r>
               <w:rPr>
                 <w:rFonts w:cstheme="minorHAnsi"/>
@@ -8927,12 +10007,36 @@
             <w:pPr>
               <w:ind w:firstLine="0"/>
             </w:pPr>
-            <w:r>
-              <w:rPr>
-                <w:rFonts w:cstheme="minorHAnsi"/>
-              </w:rPr>
-              <w:t>{ DocID: [Prox’s</w:t>
-            </w:r>
+            <w:proofErr w:type="gramStart"/>
+            <w:r>
+              <w:rPr>
+                <w:rFonts w:cstheme="minorHAnsi"/>
+              </w:rPr>
+              <w:t xml:space="preserve">{ </w:t>
+            </w:r>
+            <w:proofErr w:type="spellStart"/>
+            <w:r>
+              <w:rPr>
+                <w:rFonts w:cstheme="minorHAnsi"/>
+              </w:rPr>
+              <w:t>DocID</w:t>
+            </w:r>
+            <w:proofErr w:type="spellEnd"/>
+            <w:proofErr w:type="gramEnd"/>
+            <w:r>
+              <w:rPr>
+                <w:rFonts w:cstheme="minorHAnsi"/>
+              </w:rPr>
+              <w:t>: [</w:t>
+            </w:r>
+            <w:proofErr w:type="spellStart"/>
+            <w:r>
+              <w:rPr>
+                <w:rFonts w:cstheme="minorHAnsi"/>
+              </w:rPr>
+              <w:t>Prox’s</w:t>
+            </w:r>
+            <w:proofErr w:type="spellEnd"/>
             <w:r>
               <w:rPr>
                 <w:rFonts w:cstheme="minorHAnsi"/>
@@ -8961,12 +10065,14 @@
       <w:r>
         <w:t xml:space="preserve">As a practical example, the contents of the </w:t>
       </w:r>
+      <w:proofErr w:type="spellStart"/>
       <w:r>
         <w:rPr>
           <w:b/>
         </w:rPr>
         <w:t>proxDict</w:t>
       </w:r>
+      <w:proofErr w:type="spellEnd"/>
       <w:r>
         <w:t xml:space="preserve"> using the control group is:</w:t>
       </w:r>
@@ -8975,9 +10081,11 @@
       <w:pPr>
         <w:ind w:left="720"/>
       </w:pPr>
+      <w:proofErr w:type="spellStart"/>
       <w:r>
         <w:t>proxDict</w:t>
       </w:r>
+      <w:proofErr w:type="spellEnd"/>
       <w:r>
         <w:t xml:space="preserve"> = {</w:t>
       </w:r>
@@ -9028,7 +10136,15 @@
               <w:jc w:val="left"/>
             </w:pPr>
             <w:r>
-              <w:t xml:space="preserve">1: [1, 3] }, </w:t>
+              <w:t>1: [1, 3</w:t>
+            </w:r>
+            <w:proofErr w:type="gramStart"/>
+            <w:r>
+              <w:t>] }</w:t>
+            </w:r>
+            <w:proofErr w:type="gramEnd"/>
+            <w:r>
+              <w:t xml:space="preserve">, </w:t>
             </w:r>
           </w:p>
         </w:tc>
@@ -9127,7 +10243,15 @@
               </w:rPr>
             </w:pPr>
             <w:r>
-              <w:t xml:space="preserve">'arriv': { </w:t>
+              <w:t>'</w:t>
+            </w:r>
+            <w:proofErr w:type="spellStart"/>
+            <w:r>
+              <w:t>arriv</w:t>
+            </w:r>
+            <w:proofErr w:type="spellEnd"/>
+            <w:r>
+              <w:t xml:space="preserve">': { </w:t>
             </w:r>
           </w:p>
         </w:tc>
@@ -9232,7 +10356,15 @@
               <w:ind w:firstLine="0"/>
             </w:pPr>
             <w:r>
-              <w:t xml:space="preserve">'damag': { </w:t>
+              <w:t>'</w:t>
+            </w:r>
+            <w:proofErr w:type="spellStart"/>
+            <w:r>
+              <w:t>damag</w:t>
+            </w:r>
+            <w:proofErr w:type="spellEnd"/>
+            <w:r>
+              <w:t xml:space="preserve">': { </w:t>
             </w:r>
           </w:p>
         </w:tc>
@@ -9283,7 +10415,15 @@
               <w:ind w:firstLine="0"/>
             </w:pPr>
             <w:r>
-              <w:t xml:space="preserve">'deliveri': { </w:t>
+              <w:t>'</w:t>
+            </w:r>
+            <w:proofErr w:type="spellStart"/>
+            <w:r>
+              <w:t>deliveri</w:t>
+            </w:r>
+            <w:proofErr w:type="spellEnd"/>
+            <w:r>
+              <w:t xml:space="preserve">': { </w:t>
             </w:r>
           </w:p>
         </w:tc>
@@ -9395,8 +10535,13 @@
               <w:ind w:firstLine="0"/>
             </w:pPr>
             <w:r>
-              <w:t>3: [3] }</w:t>
-            </w:r>
+              <w:t>3: [3</w:t>
+            </w:r>
+            <w:proofErr w:type="gramStart"/>
+            <w:r>
+              <w:t>] }</w:t>
+            </w:r>
+            <w:proofErr w:type="gramEnd"/>
           </w:p>
         </w:tc>
         <w:tc>
@@ -9441,7 +10586,15 @@
         <w:t xml:space="preserve">Dictionary provides a dictionary of each term, as the key, and </w:t>
       </w:r>
       <w:r>
-        <w:t>the term IDF weight as well as the index of the term in the VSM (stored in the processingArtifacts)</w:t>
+        <w:t xml:space="preserve">the term IDF weight as well as the index of the term in the VSM (stored in the </w:t>
+      </w:r>
+      <w:proofErr w:type="spellStart"/>
+      <w:r>
+        <w:t>processingArtifacts</w:t>
+      </w:r>
+      <w:proofErr w:type="spellEnd"/>
+      <w:r>
+        <w:t>)</w:t>
       </w:r>
       <w:r>
         <w:t>.</w:t>
@@ -9468,9 +10621,11 @@
       <w:pPr>
         <w:ind w:left="720"/>
       </w:pPr>
+      <w:proofErr w:type="spellStart"/>
       <w:r>
         <w:t>termIDF</w:t>
       </w:r>
+      <w:proofErr w:type="spellEnd"/>
       <w:r>
         <w:t xml:space="preserve"> = {</w:t>
       </w:r>
@@ -9635,6 +10790,7 @@
             <w:pPr>
               <w:ind w:firstLine="0"/>
             </w:pPr>
+            <w:proofErr w:type="spellStart"/>
             <w:r>
               <w:rPr>
                 <w:rFonts w:cstheme="minorHAnsi"/>
@@ -9648,6 +10804,7 @@
               </w:rPr>
               <w:t>m</w:t>
             </w:r>
+            <w:proofErr w:type="spellEnd"/>
             <w:r>
               <w:rPr>
                 <w:rFonts w:cstheme="minorHAnsi"/>
@@ -9686,12 +10843,14 @@
       <w:r>
         <w:t xml:space="preserve">As a practical example, the contents of the </w:t>
       </w:r>
+      <w:proofErr w:type="spellStart"/>
       <w:r>
         <w:rPr>
           <w:b/>
         </w:rPr>
         <w:t>termIDF</w:t>
       </w:r>
+      <w:proofErr w:type="spellEnd"/>
       <w:r>
         <w:t xml:space="preserve"> using the control group is:</w:t>
       </w:r>
@@ -9700,8 +10859,13 @@
       <w:pPr>
         <w:ind w:left="720"/>
       </w:pPr>
-      <w:r>
-        <w:t>termIDF = {</w:t>
+      <w:proofErr w:type="spellStart"/>
+      <w:r>
+        <w:t>termIDF</w:t>
+      </w:r>
+      <w:proofErr w:type="spellEnd"/>
+      <w:r>
+        <w:t xml:space="preserve"> = {</w:t>
       </w:r>
     </w:p>
     <w:tbl>
@@ -9799,7 +10963,15 @@
               </w:rPr>
             </w:pPr>
             <w:r>
-              <w:t xml:space="preserve">'arriv': </w:t>
+              <w:t>'</w:t>
+            </w:r>
+            <w:proofErr w:type="spellStart"/>
+            <w:r>
+              <w:t>arriv</w:t>
+            </w:r>
+            <w:proofErr w:type="spellEnd"/>
+            <w:r>
+              <w:t xml:space="preserve">': </w:t>
             </w:r>
           </w:p>
         </w:tc>
@@ -9855,7 +11027,15 @@
               <w:ind w:firstLine="0"/>
             </w:pPr>
             <w:r>
-              <w:t xml:space="preserve">'damag': </w:t>
+              <w:t>'</w:t>
+            </w:r>
+            <w:proofErr w:type="spellStart"/>
+            <w:r>
+              <w:t>damag</w:t>
+            </w:r>
+            <w:proofErr w:type="spellEnd"/>
+            <w:r>
+              <w:t xml:space="preserve">': </w:t>
             </w:r>
           </w:p>
         </w:tc>
@@ -9883,7 +11063,15 @@
               <w:ind w:firstLine="0"/>
             </w:pPr>
             <w:r>
-              <w:t xml:space="preserve">'deliveri': </w:t>
+              <w:t>'</w:t>
+            </w:r>
+            <w:proofErr w:type="spellStart"/>
+            <w:r>
+              <w:t>deliveri</w:t>
+            </w:r>
+            <w:proofErr w:type="spellEnd"/>
+            <w:r>
+              <w:t xml:space="preserve">': </w:t>
             </w:r>
           </w:p>
         </w:tc>
@@ -10005,7 +11193,23 @@
         <w:t xml:space="preserve"> This was created due to the large processing time for accessing the information.</w:t>
       </w:r>
       <w:r>
-        <w:t xml:space="preserve"> Each summarized file in the corpus results in a separate summary file. The summary file is the name of the document (from doc_key) with a ‘.db’ suffix. </w:t>
+        <w:t xml:space="preserve"> Each summarized file in the corpus results in a separate summary file. The summary file is the name of the document (from </w:t>
+      </w:r>
+      <w:proofErr w:type="spellStart"/>
+      <w:r>
+        <w:t>doc_key</w:t>
+      </w:r>
+      <w:proofErr w:type="spellEnd"/>
+      <w:r>
+        <w:t>) with a ‘.</w:t>
+      </w:r>
+      <w:proofErr w:type="spellStart"/>
+      <w:r>
+        <w:t>db</w:t>
+      </w:r>
+      <w:proofErr w:type="spellEnd"/>
+      <w:r>
+        <w:t xml:space="preserve">’ suffix. </w:t>
       </w:r>
     </w:p>
     <w:p>
@@ -10026,8 +11230,13 @@
       <w:pPr>
         <w:ind w:left="720"/>
       </w:pPr>
-      <w:r>
-        <w:t xml:space="preserve">htmlText = { </w:t>
+      <w:proofErr w:type="spellStart"/>
+      <w:r>
+        <w:t>htmlText</w:t>
+      </w:r>
+      <w:proofErr w:type="spellEnd"/>
+      <w:r>
+        <w:t xml:space="preserve"> = { </w:t>
       </w:r>
     </w:p>
     <w:tbl>
@@ -10090,6 +11299,7 @@
             <w:pPr>
               <w:ind w:firstLine="0"/>
             </w:pPr>
+            <w:proofErr w:type="gramStart"/>
             <w:r>
               <w:t xml:space="preserve">{ </w:t>
             </w:r>
@@ -10099,6 +11309,7 @@
               </w:rPr>
               <w:t>Term</w:t>
             </w:r>
+            <w:proofErr w:type="gramEnd"/>
             <w:r>
               <w:rPr>
                 <w:rFonts w:ascii="Calibri" w:hAnsi="Calibri" w:cs="Calibri"/>
@@ -10107,10 +11318,7 @@
               <w:t>1</w:t>
             </w:r>
             <w:r>
-              <w:t>:</w:t>
-            </w:r>
-            <w:r>
-              <w:t xml:space="preserve"> Text,</w:t>
+              <w:t>: Text,</w:t>
             </w:r>
           </w:p>
         </w:tc>
@@ -10161,6 +11369,7 @@
             <w:pPr>
               <w:ind w:firstLine="0"/>
             </w:pPr>
+            <w:proofErr w:type="spellStart"/>
             <w:r>
               <w:rPr>
                 <w:rFonts w:ascii="Calibri" w:hAnsi="Calibri" w:cs="Calibri"/>
@@ -10174,12 +11383,15 @@
               </w:rPr>
               <w:t>n</w:t>
             </w:r>
-            <w:r>
-              <w:t>: Text</w:t>
-            </w:r>
-            <w:r>
-              <w:t xml:space="preserve"> }</w:t>
-            </w:r>
+            <w:proofErr w:type="spellEnd"/>
+            <w:r>
+              <w:t xml:space="preserve">: </w:t>
+            </w:r>
+            <w:proofErr w:type="gramStart"/>
+            <w:r>
+              <w:t>Text }</w:t>
+            </w:r>
+            <w:proofErr w:type="gramEnd"/>
           </w:p>
         </w:tc>
       </w:tr>
@@ -10221,6 +11433,7 @@
             <w:pPr>
               <w:ind w:firstLine="0"/>
             </w:pPr>
+            <w:proofErr w:type="gramStart"/>
             <w:r>
               <w:t xml:space="preserve">{ </w:t>
             </w:r>
@@ -10230,6 +11443,7 @@
               </w:rPr>
               <w:t>Term</w:t>
             </w:r>
+            <w:proofErr w:type="gramEnd"/>
             <w:r>
               <w:rPr>
                 <w:rFonts w:ascii="Calibri" w:hAnsi="Calibri" w:cs="Calibri"/>
@@ -10289,6 +11503,7 @@
             <w:pPr>
               <w:ind w:firstLine="0"/>
             </w:pPr>
+            <w:proofErr w:type="spellStart"/>
             <w:r>
               <w:rPr>
                 <w:rFonts w:ascii="Calibri" w:hAnsi="Calibri" w:cs="Calibri"/>
@@ -10302,9 +11517,15 @@
               </w:rPr>
               <w:t>n</w:t>
             </w:r>
-            <w:r>
-              <w:t>: Text }</w:t>
-            </w:r>
+            <w:proofErr w:type="spellEnd"/>
+            <w:r>
+              <w:t xml:space="preserve">: </w:t>
+            </w:r>
+            <w:proofErr w:type="gramStart"/>
+            <w:r>
+              <w:t>Text }</w:t>
+            </w:r>
+            <w:proofErr w:type="gramEnd"/>
           </w:p>
         </w:tc>
       </w:tr>
@@ -10375,6 +11596,7 @@
             <w:pPr>
               <w:ind w:firstLine="0"/>
             </w:pPr>
+            <w:proofErr w:type="spellStart"/>
             <w:r>
               <w:rPr>
                 <w:rFonts w:ascii="Calibri" w:hAnsi="Calibri" w:cs="Calibri"/>
@@ -10388,6 +11610,7 @@
               </w:rPr>
               <w:t>n</w:t>
             </w:r>
+            <w:proofErr w:type="spellEnd"/>
             <w:r>
               <w:rPr>
                 <w:rFonts w:ascii="Calibri" w:hAnsi="Calibri" w:cs="Calibri"/>
@@ -10404,6 +11627,7 @@
             <w:pPr>
               <w:ind w:firstLine="0"/>
             </w:pPr>
+            <w:proofErr w:type="gramStart"/>
             <w:r>
               <w:t xml:space="preserve">{ </w:t>
             </w:r>
@@ -10413,6 +11637,7 @@
               </w:rPr>
               <w:t>Term</w:t>
             </w:r>
+            <w:proofErr w:type="gramEnd"/>
             <w:r>
               <w:rPr>
                 <w:rFonts w:ascii="Calibri" w:hAnsi="Calibri" w:cs="Calibri"/>
@@ -10472,6 +11697,7 @@
             <w:pPr>
               <w:ind w:firstLine="0"/>
             </w:pPr>
+            <w:proofErr w:type="spellStart"/>
             <w:r>
               <w:rPr>
                 <w:rFonts w:ascii="Calibri" w:hAnsi="Calibri" w:cs="Calibri"/>
@@ -10485,9 +11711,15 @@
               </w:rPr>
               <w:t>n</w:t>
             </w:r>
-            <w:r>
-              <w:t>: Text }</w:t>
-            </w:r>
+            <w:proofErr w:type="spellEnd"/>
+            <w:r>
+              <w:t xml:space="preserve">: </w:t>
+            </w:r>
+            <w:proofErr w:type="gramStart"/>
+            <w:r>
+              <w:t>Text }</w:t>
+            </w:r>
+            <w:proofErr w:type="gramEnd"/>
           </w:p>
         </w:tc>
       </w:tr>
@@ -10504,28 +11736,29 @@
       <w:r>
         <w:t xml:space="preserve">As a practical example, the contents of the </w:t>
       </w:r>
+      <w:proofErr w:type="spellStart"/>
       <w:r>
         <w:rPr>
           <w:b/>
         </w:rPr>
         <w:t>htmlText</w:t>
       </w:r>
-      <w:r>
-        <w:t xml:space="preserve"> using the control group </w:t>
-      </w:r>
-      <w:r>
-        <w:t xml:space="preserve">(for test1.txt) </w:t>
-      </w:r>
-      <w:r>
-        <w:t>is:</w:t>
+      <w:proofErr w:type="spellEnd"/>
+      <w:r>
+        <w:t xml:space="preserve"> using the control group (for test1.txt) is:</w:t>
       </w:r>
     </w:p>
     <w:p>
       <w:pPr>
         <w:ind w:left="720"/>
       </w:pPr>
-      <w:r>
-        <w:t xml:space="preserve">htmlText = { </w:t>
+      <w:proofErr w:type="spellStart"/>
+      <w:r>
+        <w:t>htmlText</w:t>
+      </w:r>
+      <w:proofErr w:type="spellEnd"/>
+      <w:r>
+        <w:t xml:space="preserve"> = { </w:t>
       </w:r>
     </w:p>
     <w:tbl>
@@ -10580,8 +11813,13 @@
               <w:ind w:firstLine="0"/>
               <w:jc w:val="left"/>
             </w:pPr>
-            <w:r>
-              <w:t>{ ‘fire’: gold damaged in a fire’,</w:t>
+            <w:proofErr w:type="gramStart"/>
+            <w:r>
+              <w:t>{ ‘</w:t>
+            </w:r>
+            <w:proofErr w:type="gramEnd"/>
+            <w:r>
+              <w:t>fire’: gold damaged in a fire’,</w:t>
             </w:r>
           </w:p>
         </w:tc>
@@ -10641,11 +11879,16 @@
               <w:jc w:val="left"/>
             </w:pPr>
             <w:r>
-              <w:t>'shipment': 'Shipment of gold damaged in'</w:t>
+              <w:t>'shipment': 'Shipment of gold damaged in</w:t>
+            </w:r>
+            <w:proofErr w:type="gramStart"/>
+            <w:r>
+              <w:t>'</w:t>
             </w:r>
             <w:r>
               <w:t xml:space="preserve"> }</w:t>
             </w:r>
+            <w:proofErr w:type="gramEnd"/>
           </w:p>
         </w:tc>
       </w:tr>
@@ -10909,7 +12152,14 @@
         <w:rPr>
           <w:rFonts w:ascii="Courier New" w:hAnsi="Courier New" w:cs="Courier New"/>
         </w:rPr>
-        <w:t>[ DocName</w:t>
+        <w:t xml:space="preserve">[ </w:t>
+      </w:r>
+      <w:proofErr w:type="spellStart"/>
+      <w:r>
+        <w:rPr>
+          <w:rFonts w:ascii="Courier New" w:hAnsi="Courier New" w:cs="Courier New"/>
+        </w:rPr>
+        <w:t>DocName</w:t>
       </w:r>
       <w:r>
         <w:rPr>
@@ -10918,11 +12168,19 @@
         </w:rPr>
         <w:t>n</w:t>
       </w:r>
+      <w:proofErr w:type="spellEnd"/>
       <w:r>
         <w:rPr>
           <w:rFonts w:ascii="Courier New" w:hAnsi="Courier New" w:cs="Courier New"/>
         </w:rPr>
-        <w:t>, DocLocation</w:t>
+        <w:t xml:space="preserve">, </w:t>
+      </w:r>
+      <w:proofErr w:type="spellStart"/>
+      <w:r>
+        <w:rPr>
+          <w:rFonts w:ascii="Courier New" w:hAnsi="Courier New" w:cs="Courier New"/>
+        </w:rPr>
+        <w:t>DocLocation</w:t>
       </w:r>
       <w:r>
         <w:rPr>
@@ -10931,11 +12189,19 @@
         </w:rPr>
         <w:t>n</w:t>
       </w:r>
+      <w:proofErr w:type="spellEnd"/>
       <w:r>
         <w:rPr>
           <w:rFonts w:ascii="Courier New" w:hAnsi="Courier New" w:cs="Courier New"/>
         </w:rPr>
-        <w:t>, Rank</w:t>
+        <w:t xml:space="preserve">, </w:t>
+      </w:r>
+      <w:proofErr w:type="spellStart"/>
+      <w:r>
+        <w:rPr>
+          <w:rFonts w:ascii="Courier New" w:hAnsi="Courier New" w:cs="Courier New"/>
+        </w:rPr>
+        <w:t>Rank</w:t>
       </w:r>
       <w:r>
         <w:rPr>
@@ -10944,11 +12210,19 @@
         </w:rPr>
         <w:t>n</w:t>
       </w:r>
+      <w:proofErr w:type="spellEnd"/>
       <w:r>
         <w:rPr>
           <w:rFonts w:ascii="Courier New" w:hAnsi="Courier New" w:cs="Courier New"/>
         </w:rPr>
-        <w:t>, Summary</w:t>
+        <w:t xml:space="preserve">, </w:t>
+      </w:r>
+      <w:proofErr w:type="spellStart"/>
+      <w:r>
+        <w:rPr>
+          <w:rFonts w:ascii="Courier New" w:hAnsi="Courier New" w:cs="Courier New"/>
+        </w:rPr>
+        <w:t>Summary</w:t>
       </w:r>
       <w:r>
         <w:rPr>
@@ -10957,6 +12231,7 @@
         </w:rPr>
         <w:t>n</w:t>
       </w:r>
+      <w:proofErr w:type="spellEnd"/>
       <w:r>
         <w:rPr>
           <w:rFonts w:ascii="Courier New" w:hAnsi="Courier New" w:cs="Courier New"/>
@@ -11047,7 +12322,15 @@
         <w:ind w:firstLine="0"/>
       </w:pPr>
       <w:r>
-        <w:t>A dictionary called “doc_key” is created to store the filename, document ID and file path for each document ingested.</w:t>
+        <w:t>A dictionary called “</w:t>
+      </w:r>
+      <w:proofErr w:type="spellStart"/>
+      <w:r>
+        <w:t>doc_key</w:t>
+      </w:r>
+      <w:proofErr w:type="spellEnd"/>
+      <w:r>
+        <w:t>” is created to store the filename, document ID and file path for each document ingested.</w:t>
       </w:r>
       <w:r>
         <w:t xml:space="preserve"> </w:t>
@@ -11113,7 +12396,15 @@
         <w:t>,</w:t>
       </w:r>
       <w:r>
-        <w:t xml:space="preserve"> is processed by the function “func_tokenize” within the ingest.py file.</w:t>
+        <w:t xml:space="preserve"> is processed by the function “</w:t>
+      </w:r>
+      <w:proofErr w:type="spellStart"/>
+      <w:r>
+        <w:t>func_tokenize</w:t>
+      </w:r>
+      <w:proofErr w:type="spellEnd"/>
+      <w:r>
+        <w:t>” within the ingest.py file.</w:t>
       </w:r>
       <w:r>
         <w:t xml:space="preserve"> </w:t>
@@ -11139,7 +12430,15 @@
         <w:t xml:space="preserve">) </w:t>
       </w:r>
       <w:r>
-        <w:t>is used to create stop word lists and a stemming function within func_tokenize.</w:t>
+        <w:t xml:space="preserve">is used to create stop word lists and a stemming function within </w:t>
+      </w:r>
+      <w:proofErr w:type="spellStart"/>
+      <w:r>
+        <w:t>func_tokenize</w:t>
+      </w:r>
+      <w:proofErr w:type="spellEnd"/>
+      <w:r>
+        <w:t>.</w:t>
       </w:r>
       <w:r>
         <w:t xml:space="preserve"> </w:t>
@@ -11162,7 +12461,15 @@
     </w:p>
     <w:p>
       <w:r>
-        <w:t>Preprocessing within func_tokenize consists of 4 steps executed on each index of the data array:</w:t>
+        <w:t xml:space="preserve">Preprocessing within </w:t>
+      </w:r>
+      <w:proofErr w:type="spellStart"/>
+      <w:r>
+        <w:t>func_tokenize</w:t>
+      </w:r>
+      <w:proofErr w:type="spellEnd"/>
+      <w:r>
+        <w:t xml:space="preserve"> consists of 4 steps executed on each index of the data array:</w:t>
       </w:r>
     </w:p>
     <w:p>
@@ -11190,7 +12497,17 @@
         <w:t xml:space="preserve"> The data stream is converted to </w:t>
       </w:r>
       <w:r>
-        <w:t>lower case, punctuation is removed, and the stream is split into tokens via the Python string.split() method.</w:t>
+        <w:t xml:space="preserve">lower case, punctuation is removed, and the stream is split into tokens via the Python </w:t>
+      </w:r>
+      <w:proofErr w:type="spellStart"/>
+      <w:proofErr w:type="gramStart"/>
+      <w:r>
+        <w:t>string.split</w:t>
+      </w:r>
+      <w:proofErr w:type="spellEnd"/>
+      <w:proofErr w:type="gramEnd"/>
+      <w:r>
+        <w:t>() method.</w:t>
       </w:r>
     </w:p>
     <w:p>
@@ -11335,13 +12652,37 @@
     </w:p>
     <w:p>
       <w:r>
-        <w:t>Finally, data is exported to a file called “ingestOutput.db” using the Python shelve library.</w:t>
+        <w:t>Finally, data is exported to a file called “</w:t>
+      </w:r>
+      <w:proofErr w:type="spellStart"/>
+      <w:r>
+        <w:t>ingestOutput.db</w:t>
+      </w:r>
+      <w:proofErr w:type="spellEnd"/>
+      <w:r>
+        <w:t>” using the Python shelve library.</w:t>
       </w:r>
       <w:r>
         <w:t xml:space="preserve"> </w:t>
       </w:r>
       <w:r>
-        <w:t>The “terms” dictionary is exported as “index”, the “doc_key” dictionary is exported as “doc_key” and the “proximity” dictionary is exported as “prox</w:t>
+        <w:t>The “terms” dictionary is exported as “index”, the “</w:t>
+      </w:r>
+      <w:proofErr w:type="spellStart"/>
+      <w:r>
+        <w:t>doc_key</w:t>
+      </w:r>
+      <w:proofErr w:type="spellEnd"/>
+      <w:r>
+        <w:t>” dictionary is exported as “</w:t>
+      </w:r>
+      <w:proofErr w:type="spellStart"/>
+      <w:r>
+        <w:t>doc_key</w:t>
+      </w:r>
+      <w:proofErr w:type="spellEnd"/>
+      <w:r>
+        <w:t>” and the “proximity” dictionary is exported as “prox</w:t>
       </w:r>
       <w:r>
         <w:t>imity” within the output file.</w:t>
@@ -11366,7 +12707,15 @@
     </w:p>
     <w:p>
       <w:r>
-        <w:t>The processing module reads in the output file from the ingest function in order to acquire the pre-processing data structures. It then generates the TF-IDF, normalizes the vectors and stores the VSM for the query module. Additionally, processing generates a proximity matrix, similar to the VSM data structure and also stores it, along with the doc_key structure into the output shelve file for use by the query function.</w:t>
+        <w:t xml:space="preserve">The processing module reads in the output file from the ingest function in order to acquire the pre-processing data structures. It then generates the TF-IDF, normalizes the vectors and stores the VSM for the query module. Additionally, processing generates a proximity matrix, similar to the VSM data structure and also stores it, along with the </w:t>
+      </w:r>
+      <w:proofErr w:type="spellStart"/>
+      <w:r>
+        <w:t>doc_key</w:t>
+      </w:r>
+      <w:proofErr w:type="spellEnd"/>
+      <w:r>
+        <w:t xml:space="preserve"> structure into the output shelve file for use by the query function.</w:t>
       </w:r>
     </w:p>
     <w:p>
@@ -11378,7 +12727,23 @@
       </w:r>
       <w:r>
         <w:lastRenderedPageBreak/>
-        <w:t>VSM. It does so by first calculating the non-zero indices in the document arrays along with calculating the idf (log n/df), where n is the length of the array (# of documents). With this data, the non-normalized weights are calculated, |W</w:t>
+        <w:t xml:space="preserve">VSM. It does so by first calculating the non-zero indices in the document arrays along with calculating the </w:t>
+      </w:r>
+      <w:proofErr w:type="spellStart"/>
+      <w:r>
+        <w:t>idf</w:t>
+      </w:r>
+      <w:proofErr w:type="spellEnd"/>
+      <w:r>
+        <w:t xml:space="preserve"> (log n/</w:t>
+      </w:r>
+      <w:proofErr w:type="spellStart"/>
+      <w:r>
+        <w:t>df</w:t>
+      </w:r>
+      <w:proofErr w:type="spellEnd"/>
+      <w:r>
+        <w:t>), where n is the length of the array (# of documents). With this data, the non-normalized weights are calculated, |W</w:t>
       </w:r>
       <w:r>
         <w:rPr>
@@ -11396,7 +12761,15 @@
         <w:t>2</w:t>
       </w:r>
       <w:r>
-        <w:t>)), and then added to the VSM (docVector). Finally, the module goes through the VSM and normalizes the document vectors and stores the data structure in the shelve output file for the query function.</w:t>
+        <w:t>)), and then added to the VSM (</w:t>
+      </w:r>
+      <w:proofErr w:type="spellStart"/>
+      <w:r>
+        <w:t>docVector</w:t>
+      </w:r>
+      <w:proofErr w:type="spellEnd"/>
+      <w:r>
+        <w:t>). Finally, the module goes through the VSM and normalizes the document vectors and stores the data structure in the shelve output file for the query function.</w:t>
       </w:r>
     </w:p>
     <w:p>
@@ -11503,25 +12876,47 @@
                 <w:b/>
               </w:rPr>
             </w:pPr>
+            <w:proofErr w:type="gramStart"/>
             <w:r>
               <w:rPr>
                 <w:b/>
               </w:rPr>
-              <w:t xml:space="preserve">O(n log n + 2n + m) </w:t>
-            </w:r>
-          </w:p>
-          <w:p>
-            <w:pPr>
-              <w:ind w:firstLine="0"/>
+              <w:t>O(</w:t>
+            </w:r>
+            <w:proofErr w:type="gramEnd"/>
+            <w:r>
               <w:rPr>
                 <w:b/>
               </w:rPr>
-            </w:pPr>
-            <w:r>
+              <w:t xml:space="preserve">n log n + 2n + m) </w:t>
+            </w:r>
+          </w:p>
+          <w:p>
+            <w:pPr>
+              <w:ind w:firstLine="0"/>
               <w:rPr>
                 <w:b/>
               </w:rPr>
-              <w:t>=~ O(n log n)</w:t>
+            </w:pPr>
+            <w:r>
+              <w:rPr>
+                <w:b/>
+              </w:rPr>
+              <w:t xml:space="preserve">=~ </w:t>
+            </w:r>
+            <w:proofErr w:type="gramStart"/>
+            <w:r>
+              <w:rPr>
+                <w:b/>
+              </w:rPr>
+              <w:t>O(</w:t>
+            </w:r>
+            <w:proofErr w:type="gramEnd"/>
+            <w:r>
+              <w:rPr>
+                <w:b/>
+              </w:rPr>
+              <w:t>n log n)</w:t>
             </w:r>
           </w:p>
         </w:tc>
@@ -11539,11 +12934,33 @@
                 <w:i/>
               </w:rPr>
             </w:pPr>
+            <w:proofErr w:type="spellStart"/>
             <w:r>
               <w:rPr>
                 <w:i/>
               </w:rPr>
-              <w:t>sortedTerms = sorted(list of dictionary keys)</w:t>
+              <w:t>sortedTerms</w:t>
+            </w:r>
+            <w:proofErr w:type="spellEnd"/>
+            <w:r>
+              <w:rPr>
+                <w:i/>
+              </w:rPr>
+              <w:t xml:space="preserve"> = </w:t>
+            </w:r>
+            <w:proofErr w:type="gramStart"/>
+            <w:r>
+              <w:rPr>
+                <w:i/>
+              </w:rPr>
+              <w:t>sorted(</w:t>
+            </w:r>
+            <w:proofErr w:type="gramEnd"/>
+            <w:r>
+              <w:rPr>
+                <w:i/>
+              </w:rPr>
+              <w:t>list of dictionary keys)</w:t>
             </w:r>
           </w:p>
         </w:tc>
@@ -11555,8 +12972,13 @@
             <w:pPr>
               <w:ind w:firstLine="0"/>
             </w:pPr>
-            <w:r>
-              <w:t>O(n log n)</w:t>
+            <w:proofErr w:type="gramStart"/>
+            <w:r>
+              <w:t>O(</w:t>
+            </w:r>
+            <w:proofErr w:type="gramEnd"/>
+            <w:r>
+              <w:t>n log n)</w:t>
             </w:r>
             <w:r>
               <w:rPr>
@@ -11580,12 +13002,28 @@
                 <w:i/>
               </w:rPr>
             </w:pPr>
+            <w:proofErr w:type="spellStart"/>
             <w:r>
               <w:rPr>
                 <w:i/>
               </w:rPr>
-              <w:t>sortedTermIndex = array of term hashes based on sortedTerms</w:t>
-            </w:r>
+              <w:t>sortedTermIndex</w:t>
+            </w:r>
+            <w:proofErr w:type="spellEnd"/>
+            <w:r>
+              <w:rPr>
+                <w:i/>
+              </w:rPr>
+              <w:t xml:space="preserve"> = array of term hashes based on </w:t>
+            </w:r>
+            <w:proofErr w:type="spellStart"/>
+            <w:r>
+              <w:rPr>
+                <w:i/>
+              </w:rPr>
+              <w:t>sortedTerms</w:t>
+            </w:r>
+            <w:proofErr w:type="spellEnd"/>
           </w:p>
         </w:tc>
         <w:tc>
@@ -11641,11 +13079,19 @@
                 <w:i/>
               </w:rPr>
             </w:pPr>
+            <w:proofErr w:type="spellStart"/>
             <w:r>
               <w:rPr>
                 <w:i/>
               </w:rPr>
-              <w:t>sortedDocs = array of document hashes based on doc index id</w:t>
+              <w:t>sortedDocs</w:t>
+            </w:r>
+            <w:proofErr w:type="spellEnd"/>
+            <w:r>
+              <w:rPr>
+                <w:i/>
+              </w:rPr>
+              <w:t xml:space="preserve"> = array of document hashes based on doc index id</w:t>
             </w:r>
           </w:p>
         </w:tc>
@@ -11702,12 +13148,42 @@
                 <w:i/>
               </w:rPr>
             </w:pPr>
+            <w:proofErr w:type="spellStart"/>
             <w:r>
               <w:rPr>
                 <w:i/>
               </w:rPr>
-              <w:t>sortedProximity = array of term prox hashes based on sortedTerms</w:t>
-            </w:r>
+              <w:t>sortedProximity</w:t>
+            </w:r>
+            <w:proofErr w:type="spellEnd"/>
+            <w:r>
+              <w:rPr>
+                <w:i/>
+              </w:rPr>
+              <w:t xml:space="preserve"> = array of term </w:t>
+            </w:r>
+            <w:proofErr w:type="spellStart"/>
+            <w:r>
+              <w:rPr>
+                <w:i/>
+              </w:rPr>
+              <w:t>prox</w:t>
+            </w:r>
+            <w:proofErr w:type="spellEnd"/>
+            <w:r>
+              <w:rPr>
+                <w:i/>
+              </w:rPr>
+              <w:t xml:space="preserve"> hashes based on </w:t>
+            </w:r>
+            <w:proofErr w:type="spellStart"/>
+            <w:r>
+              <w:rPr>
+                <w:i/>
+              </w:rPr>
+              <w:t>sortedTerms</w:t>
+            </w:r>
+            <w:proofErr w:type="spellEnd"/>
           </w:p>
         </w:tc>
         <w:tc>
@@ -11786,11 +13262,19 @@
                 <w:b/>
               </w:rPr>
             </w:pPr>
+            <w:proofErr w:type="gramStart"/>
             <w:r>
               <w:rPr>
                 <w:b/>
               </w:rPr>
-              <w:t>O(n x 2m)</w:t>
+              <w:t>O(</w:t>
+            </w:r>
+            <w:proofErr w:type="gramEnd"/>
+            <w:r>
+              <w:rPr>
+                <w:b/>
+              </w:rPr>
+              <w:t>n x 2m)</w:t>
             </w:r>
           </w:p>
         </w:tc>
@@ -11812,8 +13296,16 @@
               <w:rPr>
                 <w:i/>
               </w:rPr>
-              <w:t>For each word in termIndex</w:t>
-            </w:r>
+              <w:t xml:space="preserve">For each word in </w:t>
+            </w:r>
+            <w:proofErr w:type="spellStart"/>
+            <w:r>
+              <w:rPr>
+                <w:i/>
+              </w:rPr>
+              <w:t>termIndex</w:t>
+            </w:r>
+            <w:proofErr w:type="spellEnd"/>
           </w:p>
         </w:tc>
         <w:tc>
@@ -11997,11 +13489,19 @@
                 <w:b/>
               </w:rPr>
             </w:pPr>
+            <w:proofErr w:type="gramStart"/>
             <w:r>
               <w:rPr>
                 <w:b/>
               </w:rPr>
-              <w:t>O(n x m)</w:t>
+              <w:t>O(</w:t>
+            </w:r>
+            <w:proofErr w:type="gramEnd"/>
+            <w:r>
+              <w:rPr>
+                <w:b/>
+              </w:rPr>
+              <w:t>n x m)</w:t>
             </w:r>
           </w:p>
         </w:tc>
@@ -12058,8 +13558,16 @@
               <w:rPr>
                 <w:i/>
               </w:rPr>
-              <w:t>For each word in termIndex</w:t>
-            </w:r>
+              <w:t xml:space="preserve">For each word in </w:t>
+            </w:r>
+            <w:proofErr w:type="spellStart"/>
+            <w:r>
+              <w:rPr>
+                <w:i/>
+              </w:rPr>
+              <w:t>termIndex</w:t>
+            </w:r>
+            <w:proofErr w:type="spellEnd"/>
           </w:p>
         </w:tc>
         <w:tc>
@@ -12173,11 +13681,19 @@
                 <w:b/>
               </w:rPr>
             </w:pPr>
+            <w:proofErr w:type="gramStart"/>
             <w:r>
               <w:rPr>
                 <w:b/>
               </w:rPr>
-              <w:t>O(m x p)</w:t>
+              <w:t>O(</w:t>
+            </w:r>
+            <w:proofErr w:type="gramEnd"/>
+            <w:r>
+              <w:rPr>
+                <w:b/>
+              </w:rPr>
+              <w:t>m x p)</w:t>
             </w:r>
           </w:p>
         </w:tc>
@@ -12282,7 +13798,15 @@
               <w:ind w:firstLine="0"/>
             </w:pPr>
             <w:r>
-              <w:t xml:space="preserve">        O(1)</w:t>
+              <w:t xml:space="preserve">        </w:t>
+            </w:r>
+            <w:proofErr w:type="gramStart"/>
+            <w:r>
+              <w:t>O(</w:t>
+            </w:r>
+            <w:proofErr w:type="gramEnd"/>
+            <w:r>
+              <w:t>1)</w:t>
             </w:r>
           </w:p>
         </w:tc>
@@ -12320,12 +13844,12 @@
               <w:ind w:firstLine="0"/>
               <w:jc w:val="left"/>
               <w:rPr>
-                <w:color w:val="FF0000"/>
-              </w:rPr>
-            </w:pPr>
-            <w:r>
-              <w:rPr>
-                <w:color w:val="FF0000"/>
+                <w:color w:val="000000" w:themeColor="text1"/>
+              </w:rPr>
+            </w:pPr>
+            <w:r>
+              <w:rPr>
+                <w:color w:val="000000" w:themeColor="text1"/>
               </w:rPr>
               <w:t>Totals</w:t>
             </w:r>
@@ -12335,14 +13859,28 @@
               <w:ind w:firstLine="0"/>
               <w:jc w:val="left"/>
               <w:rPr>
-                <w:color w:val="FF0000"/>
-              </w:rPr>
-            </w:pPr>
-            <w:r>
-              <w:rPr>
-                <w:color w:val="FF0000"/>
-              </w:rPr>
-              <w:t xml:space="preserve">    O(n log n) + O(n x 2m) + O(n x m) + O(m x p)</w:t>
+                <w:color w:val="000000" w:themeColor="text1"/>
+              </w:rPr>
+            </w:pPr>
+            <w:r>
+              <w:rPr>
+                <w:color w:val="000000" w:themeColor="text1"/>
+              </w:rPr>
+              <w:t xml:space="preserve">    </w:t>
+            </w:r>
+            <w:proofErr w:type="gramStart"/>
+            <w:r>
+              <w:rPr>
+                <w:color w:val="000000" w:themeColor="text1"/>
+              </w:rPr>
+              <w:t>O(</w:t>
+            </w:r>
+            <w:proofErr w:type="gramEnd"/>
+            <w:r>
+              <w:rPr>
+                <w:color w:val="000000" w:themeColor="text1"/>
+              </w:rPr>
+              <w:t>n log n) + O(n x 2m) + O(n x m) + O(m x p)</w:t>
             </w:r>
           </w:p>
           <w:p>
@@ -12350,14 +13888,28 @@
               <w:ind w:firstLine="0"/>
               <w:jc w:val="left"/>
               <w:rPr>
-                <w:color w:val="FF0000"/>
-              </w:rPr>
-            </w:pPr>
-            <w:r>
-              <w:rPr>
-                <w:color w:val="FF0000"/>
-              </w:rPr>
-              <w:t xml:space="preserve">    O(n log n) + O(n x m) + O(m x p)</w:t>
+                <w:color w:val="000000" w:themeColor="text1"/>
+              </w:rPr>
+            </w:pPr>
+            <w:r>
+              <w:rPr>
+                <w:color w:val="000000" w:themeColor="text1"/>
+              </w:rPr>
+              <w:t xml:space="preserve">    </w:t>
+            </w:r>
+            <w:proofErr w:type="gramStart"/>
+            <w:r>
+              <w:rPr>
+                <w:color w:val="000000" w:themeColor="text1"/>
+              </w:rPr>
+              <w:t>O(</w:t>
+            </w:r>
+            <w:proofErr w:type="gramEnd"/>
+            <w:r>
+              <w:rPr>
+                <w:color w:val="000000" w:themeColor="text1"/>
+              </w:rPr>
+              <w:t>n log n) + O(n x m) + O(m x p)</w:t>
             </w:r>
           </w:p>
         </w:tc>
@@ -12369,18 +13921,26 @@
             <w:pPr>
               <w:ind w:firstLine="0"/>
               <w:rPr>
-                <w:color w:val="FF0000"/>
-              </w:rPr>
-            </w:pPr>
-            <w:r>
-              <w:rPr>
-                <w:color w:val="FF0000"/>
-              </w:rPr>
-              <w:t>O(nm) or O(mp</w:t>
-            </w:r>
-            <w:r>
-              <w:rPr>
-                <w:color w:val="FF0000"/>
+                <w:color w:val="000000" w:themeColor="text1"/>
+              </w:rPr>
+            </w:pPr>
+            <w:r>
+              <w:rPr>
+                <w:color w:val="000000" w:themeColor="text1"/>
+              </w:rPr>
+              <w:t>O(nm) or O(</w:t>
+            </w:r>
+            <w:proofErr w:type="spellStart"/>
+            <w:r>
+              <w:rPr>
+                <w:color w:val="000000" w:themeColor="text1"/>
+              </w:rPr>
+              <w:t>mp</w:t>
+            </w:r>
+            <w:proofErr w:type="spellEnd"/>
+            <w:r>
+              <w:rPr>
+                <w:color w:val="000000" w:themeColor="text1"/>
               </w:rPr>
               <w:t>)</w:t>
             </w:r>
@@ -12389,18 +13949,18 @@
             <w:pPr>
               <w:ind w:firstLine="0"/>
               <w:rPr>
-                <w:color w:val="FF0000"/>
-              </w:rPr>
-            </w:pPr>
-            <w:r>
-              <w:rPr>
-                <w:color w:val="FF0000"/>
+                <w:color w:val="000000" w:themeColor="text1"/>
+              </w:rPr>
+            </w:pPr>
+            <w:r>
+              <w:rPr>
+                <w:color w:val="000000" w:themeColor="text1"/>
               </w:rPr>
               <w:t>Where p</w:t>
             </w:r>
             <w:r>
               <w:rPr>
-                <w:color w:val="FF0000"/>
+                <w:color w:val="000000" w:themeColor="text1"/>
               </w:rPr>
               <w:t xml:space="preserve"> is # of total words in corpus</w:t>
             </w:r>
@@ -12431,19 +13991,59 @@
         <w:t xml:space="preserve">The dictionaries </w:t>
       </w:r>
       <w:r>
-        <w:t xml:space="preserve">“doc_vector” and “doc_key” are </w:t>
-      </w:r>
-      <w:r>
-        <w:t>passed to query module using a file processingOutput.db which is</w:t>
-      </w:r>
-      <w:r>
-        <w:t xml:space="preserve"> Python shelve library. “doc_vector” dictionary provides the</w:t>
+        <w:t>“</w:t>
+      </w:r>
+      <w:proofErr w:type="spellStart"/>
+      <w:r>
+        <w:t>doc_vector</w:t>
+      </w:r>
+      <w:proofErr w:type="spellEnd"/>
+      <w:r>
+        <w:t>” and “</w:t>
+      </w:r>
+      <w:proofErr w:type="spellStart"/>
+      <w:r>
+        <w:t>doc_key</w:t>
+      </w:r>
+      <w:proofErr w:type="spellEnd"/>
+      <w:r>
+        <w:t xml:space="preserve">” are </w:t>
+      </w:r>
+      <w:r>
+        <w:t xml:space="preserve">passed to query module using a file </w:t>
+      </w:r>
+      <w:proofErr w:type="spellStart"/>
+      <w:r>
+        <w:t>processingOutput.db</w:t>
+      </w:r>
+      <w:proofErr w:type="spellEnd"/>
+      <w:r>
+        <w:t xml:space="preserve"> which is</w:t>
+      </w:r>
+      <w:r>
+        <w:t xml:space="preserve"> Python shelve library. “</w:t>
+      </w:r>
+      <w:proofErr w:type="spellStart"/>
+      <w:r>
+        <w:t>doc_vector</w:t>
+      </w:r>
+      <w:proofErr w:type="spellEnd"/>
+      <w:r>
+        <w:t>” dictionary provides the</w:t>
       </w:r>
       <w:r>
         <w:t xml:space="preserve"> alphabetically sorted list of vectors (lists). Each vector is in order as identified by the Term Index Look-Up Dictionary and each vector is in order of the Document Key Matrix. The vectors provide the normalized Term Frequency – Inverted Data Frequency (TF-IDF) weight of the term for each document.</w:t>
       </w:r>
       <w:r>
-        <w:t xml:space="preserve"> Weights in this dictionary are compared with another vector “query_vector”.</w:t>
+        <w:t xml:space="preserve"> Weights in this dictionary are compared with another vector “</w:t>
+      </w:r>
+      <w:proofErr w:type="spellStart"/>
+      <w:r>
+        <w:t>query_vector</w:t>
+      </w:r>
+      <w:proofErr w:type="spellEnd"/>
+      <w:r>
+        <w:t>”.</w:t>
       </w:r>
     </w:p>
     <w:p>
@@ -12466,15 +14066,47 @@
         <w:t>method</w:t>
       </w:r>
       <w:r>
-        <w:t xml:space="preserve"> similarity() which sorts the similarity, and </w:t>
-      </w:r>
-      <w:r>
-        <w:t xml:space="preserve">ranks the results in descending order on the basis of doc_key associated with each document vector. The ranks are stored in queryOutput.db, which would be passed to CGI to display the results. </w:t>
-      </w:r>
-    </w:p>
-    <w:p>
-      <w:r>
-        <w:t xml:space="preserve">Current work which is going on includes getting the proxVector from processing module, and re-rank the top 10 documents obtained from cosine similarity, on the basis of proximities. </w:t>
+        <w:t xml:space="preserve"> </w:t>
+      </w:r>
+      <w:proofErr w:type="gramStart"/>
+      <w:r>
+        <w:t>similarity(</w:t>
+      </w:r>
+      <w:proofErr w:type="gramEnd"/>
+      <w:r>
+        <w:t xml:space="preserve">) which sorts the similarity, and </w:t>
+      </w:r>
+      <w:r>
+        <w:t xml:space="preserve">ranks the results in descending order on the basis of </w:t>
+      </w:r>
+      <w:proofErr w:type="spellStart"/>
+      <w:r>
+        <w:t>doc_key</w:t>
+      </w:r>
+      <w:proofErr w:type="spellEnd"/>
+      <w:r>
+        <w:t xml:space="preserve"> associated with each document vector. The ranks are stored in </w:t>
+      </w:r>
+      <w:proofErr w:type="spellStart"/>
+      <w:r>
+        <w:t>queryOutput.db</w:t>
+      </w:r>
+      <w:proofErr w:type="spellEnd"/>
+      <w:r>
+        <w:t xml:space="preserve">, which would be passed to CGI to display the results. </w:t>
+      </w:r>
+    </w:p>
+    <w:p>
+      <w:r>
+        <w:t xml:space="preserve">Current work which is going on includes getting the </w:t>
+      </w:r>
+      <w:proofErr w:type="spellStart"/>
+      <w:r>
+        <w:t>proxVector</w:t>
+      </w:r>
+      <w:proofErr w:type="spellEnd"/>
+      <w:r>
+        <w:t xml:space="preserve"> from processing module, and re-rank the top 10 documents obtained from cosine similarity, on the basis of proximities. </w:t>
       </w:r>
     </w:p>
     <w:p>
@@ -12496,6 +14128,8 @@
       <w:bookmarkStart w:id="15" w:name="_GoBack"/>
       <w:bookmarkEnd w:id="15"/>
     </w:p>
+    <w:p/>
+    <w:p/>
     <w:p>
       <w:pPr>
         <w:pStyle w:val="Heading1"/>
@@ -12511,340 +14145,44 @@
       <w:bookmarkEnd w:id="16"/>
     </w:p>
     <w:p>
-      <w:pPr>
-        <w:pStyle w:val="Heading1"/>
-        <w:numPr>
-          <w:ilvl w:val="1"/>
-          <w:numId w:val="9"/>
-        </w:numPr>
-      </w:pPr>
-      <w:bookmarkStart w:id="17" w:name="_Toc512167447"/>
-      <w:r>
-        <w:t xml:space="preserve">Manifest &amp; </w:t>
-      </w:r>
-      <w:r>
-        <w:t>Installation</w:t>
-      </w:r>
-      <w:bookmarkEnd w:id="17"/>
-    </w:p>
-    <w:p>
-      <w:pPr>
-        <w:rPr>
-          <w:color w:val="FF0000"/>
-        </w:rPr>
-      </w:pPr>
-      <w:r>
-        <w:rPr>
-          <w:color w:val="FF0000"/>
-        </w:rPr>
-        <w:t>TO REVISIT ONCE DISTRO CONSTRUCTION IS COMPLETE</w:t>
-      </w:r>
-    </w:p>
-    <w:p>
-      <w:r>
-        <w:t>The FiniteLoop Squad Search Engine consists of the following manifest:</w:t>
-      </w:r>
-    </w:p>
-    <w:p>
-      <w:pPr>
-        <w:pStyle w:val="ListParagraph"/>
-        <w:numPr>
-          <w:ilvl w:val="0"/>
-          <w:numId w:val="15"/>
-        </w:numPr>
-      </w:pPr>
-      <w:r>
-        <w:rPr>
-          <w:b/>
-        </w:rPr>
-        <w:t>FiniteLoopSquad</w:t>
-      </w:r>
-      <w:r>
-        <w:rPr>
-          <w:rStyle w:val="FootnoteReference"/>
-        </w:rPr>
-        <w:footnoteReference w:id="6"/>
-      </w:r>
-    </w:p>
-    <w:p>
-      <w:pPr>
-        <w:pStyle w:val="ListParagraph"/>
-        <w:numPr>
-          <w:ilvl w:val="1"/>
-          <w:numId w:val="15"/>
-        </w:numPr>
-      </w:pPr>
-      <w:r>
-        <w:rPr>
-          <w:b/>
-        </w:rPr>
-        <w:t>cached_docs</w:t>
-      </w:r>
-      <w:r>
-        <w:t xml:space="preserve"> – directory where pages are downloaded to by the niche web crawler</w:t>
-      </w:r>
-    </w:p>
-    <w:p>
-      <w:pPr>
-        <w:pStyle w:val="ListParagraph"/>
-        <w:numPr>
-          <w:ilvl w:val="1"/>
-          <w:numId w:val="15"/>
-        </w:numPr>
-      </w:pPr>
-      <w:r>
-        <w:rPr>
-          <w:b/>
-        </w:rPr>
-        <w:t>cgi-bin</w:t>
-      </w:r>
-      <w:r>
-        <w:t xml:space="preserve"> – directory containing the cgi script</w:t>
-      </w:r>
-    </w:p>
-    <w:p>
-      <w:pPr>
-        <w:pStyle w:val="ListParagraph"/>
-        <w:numPr>
-          <w:ilvl w:val="2"/>
-          <w:numId w:val="15"/>
-        </w:numPr>
-      </w:pPr>
+      <w:r>
+        <w:t xml:space="preserve">The </w:t>
+      </w:r>
+      <w:proofErr w:type="spellStart"/>
+      <w:r>
+        <w:t>Makefile</w:t>
+      </w:r>
+      <w:proofErr w:type="spellEnd"/>
+      <w:r>
+        <w:t xml:space="preserve"> provides the necessary functions to ensure that the e</w:t>
+      </w:r>
+      <w:r>
+        <w:t xml:space="preserve">nvironment will work correctly, provided the user is in a Linux-based </w:t>
+      </w:r>
+      <w:r>
+        <w:t>environment</w:t>
+      </w:r>
+      <w:r>
+        <w:t xml:space="preserve"> running python 3.5. The </w:t>
+      </w:r>
+      <w:proofErr w:type="spellStart"/>
+      <w:r>
+        <w:t>FiniteLoopSE</w:t>
+      </w:r>
+      <w:proofErr w:type="spellEnd"/>
+      <w:r>
+        <w:t xml:space="preserve"> search engine was developed to be executed in the EECS environments and run in </w:t>
+      </w:r>
+      <w:r>
+        <w:t>a user’s</w:t>
+      </w:r>
+      <w:r>
+        <w:t xml:space="preserve"> student web page area via the </w:t>
+      </w:r>
       <w:r>
         <w:rPr>
           <w:i/>
         </w:rPr>
-        <w:t>search.cgi</w:t>
-      </w:r>
-      <w:r>
-        <w:t xml:space="preserve"> – cgi (common gateway interface) script used to host search engine parsing of the query against the corpus</w:t>
-      </w:r>
-    </w:p>
-    <w:p>
-      <w:pPr>
-        <w:pStyle w:val="ListParagraph"/>
-        <w:numPr>
-          <w:ilvl w:val="1"/>
-          <w:numId w:val="15"/>
-        </w:numPr>
-      </w:pPr>
-      <w:r>
-        <w:rPr>
-          <w:i/>
-        </w:rPr>
-        <w:t>index.html</w:t>
-      </w:r>
-      <w:r>
-        <w:t xml:space="preserve"> – base page for the FiniteLoop Squad Search Engine – passes query to search.cgi</w:t>
-      </w:r>
-    </w:p>
-    <w:p>
-      <w:pPr>
-        <w:pStyle w:val="ListParagraph"/>
-        <w:numPr>
-          <w:ilvl w:val="1"/>
-          <w:numId w:val="15"/>
-        </w:numPr>
-      </w:pPr>
-      <w:r>
-        <w:rPr>
-          <w:i/>
-        </w:rPr>
-        <w:t>Makefile</w:t>
-      </w:r>
-      <w:r>
-        <w:t xml:space="preserve"> – makefile script for setting up and executing the offline components as well as configuring for web based access</w:t>
-      </w:r>
-    </w:p>
-    <w:p>
-      <w:pPr>
-        <w:pStyle w:val="ListParagraph"/>
-        <w:numPr>
-          <w:ilvl w:val="1"/>
-          <w:numId w:val="15"/>
-        </w:numPr>
-      </w:pPr>
-      <w:r>
-        <w:rPr>
-          <w:b/>
-        </w:rPr>
-        <w:t>OUTPUT</w:t>
-      </w:r>
-      <w:r>
-        <w:t xml:space="preserve"> – directory for storing shelve data structure files to make available between modules</w:t>
-      </w:r>
-    </w:p>
-    <w:p>
-      <w:pPr>
-        <w:pStyle w:val="ListParagraph"/>
-        <w:numPr>
-          <w:ilvl w:val="2"/>
-          <w:numId w:val="15"/>
-        </w:numPr>
-      </w:pPr>
-      <w:r>
-        <w:rPr>
-          <w:i/>
-        </w:rPr>
-        <w:t>ingestOutput.db</w:t>
-      </w:r>
-      <w:r>
-        <w:t xml:space="preserve"> – shelve data structure output by ingest.py</w:t>
-      </w:r>
-    </w:p>
-    <w:p>
-      <w:pPr>
-        <w:pStyle w:val="ListParagraph"/>
-        <w:numPr>
-          <w:ilvl w:val="2"/>
-          <w:numId w:val="15"/>
-        </w:numPr>
-      </w:pPr>
-      <w:r>
-        <w:rPr>
-          <w:i/>
-        </w:rPr>
-        <w:t>processingOutput.db</w:t>
-      </w:r>
-      <w:r>
-        <w:t xml:space="preserve"> – shelve data structure output by processing.py</w:t>
-      </w:r>
-    </w:p>
-    <w:p>
-      <w:pPr>
-        <w:pStyle w:val="ListParagraph"/>
-        <w:numPr>
-          <w:ilvl w:val="2"/>
-          <w:numId w:val="15"/>
-        </w:numPr>
-      </w:pPr>
-      <w:r>
-        <w:rPr>
-          <w:i/>
-          <w:color w:val="FF0000"/>
-        </w:rPr>
-        <w:t>queryOutput.db</w:t>
-      </w:r>
-      <w:r>
-        <w:rPr>
-          <w:color w:val="FF0000"/>
-        </w:rPr>
-        <w:t xml:space="preserve"> – shelve data structure output by query.py</w:t>
-      </w:r>
-    </w:p>
-    <w:p>
-      <w:pPr>
-        <w:pStyle w:val="ListParagraph"/>
-        <w:numPr>
-          <w:ilvl w:val="1"/>
-          <w:numId w:val="15"/>
-        </w:numPr>
-        <w:rPr>
-          <w:i/>
-        </w:rPr>
-      </w:pPr>
-      <w:r>
-        <w:rPr>
-          <w:i/>
-        </w:rPr>
-        <w:lastRenderedPageBreak/>
-        <w:t>src</w:t>
-      </w:r>
-      <w:r>
-        <w:t xml:space="preserve"> – directory containing all of the source code (excluding the cgi script</w:t>
-      </w:r>
-    </w:p>
-    <w:p>
-      <w:pPr>
-        <w:pStyle w:val="ListParagraph"/>
-        <w:numPr>
-          <w:ilvl w:val="2"/>
-          <w:numId w:val="15"/>
-        </w:numPr>
-      </w:pPr>
-      <w:r>
-        <w:rPr>
-          <w:i/>
-        </w:rPr>
-        <w:t>ingest.py</w:t>
-      </w:r>
-      <w:r>
-        <w:t xml:space="preserve"> – python script for ingesting source files</w:t>
-      </w:r>
-      <w:r>
-        <w:t>, outputs ingestOutput.db for the processing module</w:t>
-      </w:r>
-    </w:p>
-    <w:p>
-      <w:pPr>
-        <w:pStyle w:val="ListParagraph"/>
-        <w:numPr>
-          <w:ilvl w:val="2"/>
-          <w:numId w:val="15"/>
-        </w:numPr>
-      </w:pPr>
-      <w:r>
-        <w:rPr>
-          <w:i/>
-        </w:rPr>
-        <w:t>processing.py</w:t>
-      </w:r>
-      <w:r>
-        <w:t xml:space="preserve"> – python script for processing data structures from ingest, output processingOutput.db for the query module</w:t>
-      </w:r>
-    </w:p>
-    <w:p>
-      <w:pPr>
-        <w:pStyle w:val="ListParagraph"/>
-        <w:numPr>
-          <w:ilvl w:val="2"/>
-          <w:numId w:val="15"/>
-        </w:numPr>
-      </w:pPr>
-      <w:r>
-        <w:rPr>
-          <w:i/>
-        </w:rPr>
-        <w:t>query.py</w:t>
-      </w:r>
-      <w:r>
-        <w:t xml:space="preserve"> – python script for searching corpus using the output from the processing module</w:t>
-      </w:r>
-    </w:p>
-    <w:p>
-      <w:pPr>
-        <w:pStyle w:val="ListParagraph"/>
-        <w:numPr>
-          <w:ilvl w:val="2"/>
-          <w:numId w:val="15"/>
-        </w:numPr>
-      </w:pPr>
-      <w:r>
-        <w:rPr>
-          <w:i/>
-        </w:rPr>
-        <w:t>seeShelve.py</w:t>
-      </w:r>
-      <w:r>
-        <w:t xml:space="preserve"> – python script for printing out the contents of the shelve data structure files, parses all db files located in the OUTPUT folder</w:t>
-      </w:r>
-    </w:p>
-    <w:p>
-      <w:pPr>
-        <w:ind w:firstLine="0"/>
-      </w:pPr>
-    </w:p>
-    <w:p>
-      <w:r>
-        <w:t>The Makefile provides the necessary functions to ensure that the e</w:t>
-      </w:r>
-      <w:r>
-        <w:t xml:space="preserve">nvironment will work correctly, provided the user is in a Linux-based environement running python 3.5. The FiniteLoopSE search engine was developed to be executed in the EECS environments and run in a users student web page area via the </w:t>
-      </w:r>
-      <w:r>
-        <w:rPr>
-          <w:i/>
-        </w:rPr>
         <w:t>people.eecs.ku.edu</w:t>
       </w:r>
       <w:r>
@@ -12852,72 +14190,6 @@
       </w:r>
       <w:r>
         <w:t>s external pages, other than a few git sites, we ran the niche web crawler on a student workstation within the ITTC domain and transfer the resulting cached documents to the EECS domain for ingest and processing.</w:t>
-      </w:r>
-    </w:p>
-    <w:p>
-      <w:pPr>
-        <w:pStyle w:val="Heading1"/>
-        <w:numPr>
-          <w:ilvl w:val="1"/>
-          <w:numId w:val="9"/>
-        </w:numPr>
-      </w:pPr>
-      <w:bookmarkStart w:id="18" w:name="_Toc512167448"/>
-      <w:r>
-        <w:lastRenderedPageBreak/>
-        <w:t>GitHub Contributions</w:t>
-      </w:r>
-      <w:bookmarkEnd w:id="18"/>
-    </w:p>
-    <w:p>
-      <w:pPr>
-        <w:jc w:val="center"/>
-      </w:pPr>
-      <w:r>
-        <w:rPr>
-          <w:noProof/>
-        </w:rPr>
-        <w:drawing>
-          <wp:inline distT="0" distB="0" distL="0" distR="0" wp14:anchorId="06678EB6" wp14:editId="6F2077B4">
-            <wp:extent cx="5943600" cy="5520690"/>
-            <wp:effectExtent l="0" t="0" r="0" b="3810"/>
-            <wp:docPr id="2" name="Picture 2"/>
-            <wp:cNvGraphicFramePr>
-              <a:graphicFrameLocks xmlns:a="http://schemas.openxmlformats.org/drawingml/2006/main" noChangeAspect="1"/>
-            </wp:cNvGraphicFramePr>
-            <a:graphic xmlns:a="http://schemas.openxmlformats.org/drawingml/2006/main">
-              <a:graphicData uri="http://schemas.openxmlformats.org/drawingml/2006/picture">
-                <pic:pic xmlns:pic="http://schemas.openxmlformats.org/drawingml/2006/picture">
-                  <pic:nvPicPr>
-                    <pic:cNvPr id="2" name="Screen Shot 2018-04-23 at 9.42.25 AM.png"/>
-                    <pic:cNvPicPr/>
-                  </pic:nvPicPr>
-                  <pic:blipFill>
-                    <a:blip r:embed="rId10">
-                      <a:extLst>
-                        <a:ext uri="{28A0092B-C50C-407E-A947-70E740481C1C}">
-                          <a14:useLocalDpi xmlns:a14="http://schemas.microsoft.com/office/drawing/2010/main" val="0"/>
-                        </a:ext>
-                      </a:extLst>
-                    </a:blip>
-                    <a:stretch>
-                      <a:fillRect/>
-                    </a:stretch>
-                  </pic:blipFill>
-                  <pic:spPr>
-                    <a:xfrm>
-                      <a:off x="0" y="0"/>
-                      <a:ext cx="5943600" cy="5520690"/>
-                    </a:xfrm>
-                    <a:prstGeom prst="rect">
-                      <a:avLst/>
-                    </a:prstGeom>
-                  </pic:spPr>
-                </pic:pic>
-              </a:graphicData>
-            </a:graphic>
-          </wp:inline>
-        </w:drawing>
       </w:r>
     </w:p>
     <w:sectPr>
@@ -12999,8 +14271,16 @@
         <w:rPr>
           <w:i/>
         </w:rPr>
-        <w:t>no url</w:t>
-      </w:r>
+        <w:t xml:space="preserve">no </w:t>
+      </w:r>
+      <w:proofErr w:type="spellStart"/>
+      <w:r>
+        <w:rPr>
+          <w:i/>
+        </w:rPr>
+        <w:t>url</w:t>
+      </w:r>
+      <w:proofErr w:type="spellEnd"/>
       <w:r>
         <w:t>’ is used</w:t>
       </w:r>
@@ -13072,14 +14352,21 @@
         <w:t>ave</w:t>
       </w:r>
       <w:r>
-        <w:t>rage performance O(n log n)</w:t>
+        <w:t xml:space="preserve">rage performance </w:t>
+      </w:r>
+      <w:proofErr w:type="gramStart"/>
+      <w:r>
+        <w:t>O(</w:t>
+      </w:r>
+      <w:proofErr w:type="gramEnd"/>
+      <w:r>
+        <w:t>n log n)</w:t>
       </w:r>
       <w:sdt>
         <w:sdtPr>
           <w:id w:val="437654682"/>
           <w:citation/>
         </w:sdtPr>
-        <w:sdtEndPr/>
         <w:sdtContent>
           <w:r>
             <w:fldChar w:fldCharType="begin"/>
@@ -13107,22 +14394,6 @@
           </w:r>
         </w:sdtContent>
       </w:sdt>
-    </w:p>
-  </w:footnote>
-  <w:footnote w:id="6">
-    <w:p>
-      <w:pPr>
-        <w:pStyle w:val="FootnoteText"/>
-      </w:pPr>
-      <w:r>
-        <w:rPr>
-          <w:rStyle w:val="FootnoteReference"/>
-        </w:rPr>
-        <w:footnoteRef/>
-      </w:r>
-      <w:r>
-        <w:t xml:space="preserve"> Bold indicates folder, italics indicates file</w:t>
-      </w:r>
     </w:p>
   </w:footnote>
 </w:footnotes>
@@ -16208,7 +17479,7 @@
 </file>
 
 <file path=customXml/itemProps1.xml><?xml version="1.0" encoding="utf-8"?>
-<ds:datastoreItem xmlns:ds="http://schemas.openxmlformats.org/officeDocument/2006/customXml" ds:itemID="{5DFFADD3-8E91-A14A-ACA9-78A6B6005BCF}">
+<ds:datastoreItem xmlns:ds="http://schemas.openxmlformats.org/officeDocument/2006/customXml" ds:itemID="{2745A9B8-E3FB-F848-BA59-56B47E42A1BF}">
   <ds:schemaRefs>
     <ds:schemaRef ds:uri="http://schemas.openxmlformats.org/officeDocument/2006/bibliography"/>
   </ds:schemaRefs>

</xml_diff>